<commit_message>
09_12: Correções na monografia
</commit_message>
<xml_diff>
--- a/documentos/Correções Banca.docx
+++ b/documentos/Correções Banca.docx
@@ -4,7 +4,7 @@
   <w:body>
     <w:p>
       <w:pPr>
-        <w:pStyle w:val="ListParagraph"/>
+        <w:pStyle w:val="PargrafodaLista"/>
       </w:pPr>
       <w:r>
         <w:t xml:space="preserve">Anotações </w:t>
@@ -18,7 +18,7 @@
     </w:p>
     <w:p>
       <w:pPr>
-        <w:pStyle w:val="ListParagraph"/>
+        <w:pStyle w:val="PargrafodaLista"/>
         <w:numPr>
           <w:ilvl w:val="0"/>
           <w:numId w:val="1"/>
@@ -68,7 +68,7 @@
     </w:p>
     <w:p>
       <w:pPr>
-        <w:pStyle w:val="ListParagraph"/>
+        <w:pStyle w:val="PargrafodaLista"/>
         <w:numPr>
           <w:ilvl w:val="0"/>
           <w:numId w:val="1"/>
@@ -93,29 +93,60 @@
       <w:r>
         <w:t>)</w:t>
       </w:r>
-    </w:p>
-    <w:p>
-      <w:pPr>
-        <w:pStyle w:val="ListParagraph"/>
-        <w:numPr>
-          <w:ilvl w:val="0"/>
-          <w:numId w:val="1"/>
-        </w:numPr>
-        <w:rPr>
-          <w:strike/>
-        </w:rPr>
-      </w:pPr>
-      <w:r>
-        <w:rPr>
-          <w:strike/>
-        </w:rPr>
-        <w:t xml:space="preserve">Colocar tópico “Exemplos de aplicações que utilizam Qt” após “Qt </w:t>
+      <w:r>
+        <w:t xml:space="preserve"> (ler a respeito)</w:t>
+      </w:r>
+    </w:p>
+    <w:p>
+      <w:pPr>
+        <w:pStyle w:val="PargrafodaLista"/>
+        <w:numPr>
+          <w:ilvl w:val="0"/>
+          <w:numId w:val="1"/>
+        </w:numPr>
+        <w:rPr>
+          <w:strike/>
+        </w:rPr>
+      </w:pPr>
+      <w:r>
+        <w:rPr>
+          <w:strike/>
+        </w:rPr>
+        <w:t xml:space="preserve">Colocar tópico “Exemplos de aplicações que utilizam </w:t>
       </w:r>
       <w:proofErr w:type="spellStart"/>
       <w:r>
         <w:rPr>
           <w:strike/>
         </w:rPr>
+        <w:t>Qt</w:t>
+      </w:r>
+      <w:proofErr w:type="spellEnd"/>
+      <w:r>
+        <w:rPr>
+          <w:strike/>
+        </w:rPr>
+        <w:t>” após “</w:t>
+      </w:r>
+      <w:proofErr w:type="spellStart"/>
+      <w:r>
+        <w:rPr>
+          <w:strike/>
+        </w:rPr>
+        <w:t>Qt</w:t>
+      </w:r>
+      <w:proofErr w:type="spellEnd"/>
+      <w:r>
+        <w:rPr>
+          <w:strike/>
+        </w:rPr>
+        <w:t xml:space="preserve"> </w:t>
+      </w:r>
+      <w:proofErr w:type="spellStart"/>
+      <w:r>
+        <w:rPr>
+          <w:strike/>
+        </w:rPr>
         <w:t>Creator</w:t>
       </w:r>
       <w:proofErr w:type="spellEnd"/>
@@ -128,19 +159,25 @@
     </w:p>
     <w:p>
       <w:pPr>
-        <w:pStyle w:val="ListParagraph"/>
-        <w:numPr>
-          <w:ilvl w:val="0"/>
-          <w:numId w:val="1"/>
-        </w:numPr>
-      </w:pPr>
-      <w:r>
+        <w:pStyle w:val="PargrafodaLista"/>
+        <w:numPr>
+          <w:ilvl w:val="0"/>
+          <w:numId w:val="1"/>
+        </w:numPr>
+        <w:rPr>
+          <w:strike/>
+        </w:rPr>
+      </w:pPr>
+      <w:r>
+        <w:rPr>
+          <w:strike/>
+        </w:rPr>
         <w:t>Remover justificativas da diminuição de escopo</w:t>
       </w:r>
     </w:p>
     <w:p>
       <w:pPr>
-        <w:pStyle w:val="ListParagraph"/>
+        <w:pStyle w:val="PargrafodaLista"/>
         <w:numPr>
           <w:ilvl w:val="0"/>
           <w:numId w:val="1"/>
@@ -158,7 +195,7 @@
     </w:p>
     <w:p>
       <w:pPr>
-        <w:pStyle w:val="ListParagraph"/>
+        <w:pStyle w:val="PargrafodaLista"/>
         <w:numPr>
           <w:ilvl w:val="0"/>
           <w:numId w:val="1"/>
@@ -170,7 +207,7 @@
     </w:p>
     <w:p>
       <w:pPr>
-        <w:pStyle w:val="ListParagraph"/>
+        <w:pStyle w:val="PargrafodaLista"/>
         <w:numPr>
           <w:ilvl w:val="0"/>
           <w:numId w:val="1"/>
@@ -182,396 +219,494 @@
     </w:p>
     <w:p>
       <w:pPr>
-        <w:pStyle w:val="ListParagraph"/>
-      </w:pPr>
-    </w:p>
-    <w:p>
-      <w:pPr>
-        <w:pStyle w:val="ListParagraph"/>
+        <w:pStyle w:val="PargrafodaLista"/>
+      </w:pPr>
+    </w:p>
+    <w:p>
+      <w:pPr>
+        <w:pStyle w:val="PargrafodaLista"/>
       </w:pPr>
       <w:r>
         <w:t xml:space="preserve">Anotações </w:t>
       </w:r>
       <w:r>
         <w:t xml:space="preserve">do Eduardo sobre </w:t>
+      </w:r>
+      <w:r>
+        <w:t>Joel:</w:t>
+      </w:r>
+    </w:p>
+    <w:p>
+      <w:pPr>
+        <w:pStyle w:val="PargrafodaLista"/>
+        <w:numPr>
+          <w:ilvl w:val="0"/>
+          <w:numId w:val="1"/>
+        </w:numPr>
+        <w:rPr>
+          <w:strike/>
+        </w:rPr>
+      </w:pPr>
+      <w:r>
+        <w:rPr>
+          <w:strike/>
+        </w:rPr>
+        <w:t>Colocar rodapé de plataforma antes de multiplataforma</w:t>
+      </w:r>
+    </w:p>
+    <w:p>
+      <w:pPr>
+        <w:pStyle w:val="PargrafodaLista"/>
+        <w:numPr>
+          <w:ilvl w:val="0"/>
+          <w:numId w:val="1"/>
+        </w:numPr>
+        <w:rPr>
+          <w:strike/>
+          <w:color w:val="FF0000"/>
+        </w:rPr>
+      </w:pPr>
+      <w:r>
+        <w:rPr>
+          <w:strike/>
+          <w:color w:val="FF0000"/>
+        </w:rPr>
+        <w:t xml:space="preserve">Padronizar tópicos em cada Alternativa ao </w:t>
+      </w:r>
+      <w:proofErr w:type="spellStart"/>
+      <w:r>
+        <w:rPr>
+          <w:strike/>
+          <w:color w:val="FF0000"/>
+        </w:rPr>
+        <w:t>Qt</w:t>
+      </w:r>
+      <w:proofErr w:type="spellEnd"/>
+      <w:r>
+        <w:rPr>
+          <w:strike/>
+          <w:color w:val="FF0000"/>
+        </w:rPr>
+        <w:t xml:space="preserve"> (</w:t>
+      </w:r>
+      <w:proofErr w:type="spellStart"/>
+      <w:r>
+        <w:rPr>
+          <w:strike/>
+          <w:color w:val="FF0000"/>
+        </w:rPr>
+        <w:t>ex</w:t>
+      </w:r>
+      <w:proofErr w:type="spellEnd"/>
+      <w:r>
+        <w:rPr>
+          <w:strike/>
+          <w:color w:val="FF0000"/>
+        </w:rPr>
+        <w:t>: remover “Benefícios” de Mono)</w:t>
+      </w:r>
+    </w:p>
+    <w:p>
+      <w:pPr>
+        <w:pStyle w:val="PargrafodaLista"/>
+        <w:numPr>
+          <w:ilvl w:val="0"/>
+          <w:numId w:val="1"/>
+        </w:numPr>
+      </w:pPr>
+      <w:r>
+        <w:t>Comentar o código-fonte nos quadros</w:t>
+      </w:r>
+    </w:p>
+    <w:p>
+      <w:pPr>
+        <w:pStyle w:val="PargrafodaLista"/>
+        <w:numPr>
+          <w:ilvl w:val="0"/>
+          <w:numId w:val="1"/>
+        </w:numPr>
+      </w:pPr>
+      <w:r>
+        <w:t>Incluir que foi testado no Linux</w:t>
+      </w:r>
+      <w:r>
+        <w:t xml:space="preserve"> (último parágrafo de “Delimitações do Projeto” e nas imagens)</w:t>
+      </w:r>
+    </w:p>
+    <w:p>
+      <w:pPr>
+        <w:pStyle w:val="PargrafodaLista"/>
+        <w:numPr>
+          <w:ilvl w:val="0"/>
+          <w:numId w:val="1"/>
+        </w:numPr>
+      </w:pPr>
+      <w:r>
+        <w:rPr>
+          <w:strike/>
+        </w:rPr>
+        <w:t>Tirar o “Simples” da justificativa</w:t>
+      </w:r>
+    </w:p>
+    <w:p>
+      <w:pPr>
+        <w:pStyle w:val="PargrafodaLista"/>
+      </w:pPr>
+    </w:p>
+    <w:p>
+      <w:pPr>
+        <w:pStyle w:val="PargrafodaLista"/>
+      </w:pPr>
+      <w:r>
+        <w:t>Arquivo texto:</w:t>
+      </w:r>
+    </w:p>
+    <w:p>
+      <w:pPr>
+        <w:pStyle w:val="PargrafodaLista"/>
+        <w:numPr>
+          <w:ilvl w:val="0"/>
+          <w:numId w:val="1"/>
+        </w:numPr>
+        <w:rPr>
+          <w:color w:val="FF0000"/>
+        </w:rPr>
+      </w:pPr>
+      <w:proofErr w:type="gramStart"/>
+      <w:r>
+        <w:rPr>
+          <w:color w:val="FF0000"/>
+        </w:rPr>
+        <w:t>capítulo</w:t>
+      </w:r>
+      <w:proofErr w:type="gramEnd"/>
+      <w:r>
+        <w:rPr>
+          <w:color w:val="FF0000"/>
+        </w:rPr>
+        <w:t xml:space="preserve"> comparativo, após estudo de caso</w:t>
+      </w:r>
+    </w:p>
+    <w:p>
+      <w:pPr>
+        <w:pStyle w:val="PargrafodaLista"/>
+        <w:numPr>
+          <w:ilvl w:val="0"/>
+          <w:numId w:val="1"/>
+        </w:numPr>
+        <w:rPr>
+          <w:color w:val="FF0000"/>
+        </w:rPr>
+      </w:pPr>
+      <w:proofErr w:type="gramStart"/>
+      <w:r>
+        <w:rPr>
+          <w:color w:val="FF0000"/>
+        </w:rPr>
+        <w:t>especificar</w:t>
+      </w:r>
+      <w:proofErr w:type="gramEnd"/>
+      <w:r>
+        <w:rPr>
+          <w:color w:val="FF0000"/>
+        </w:rPr>
+        <w:t xml:space="preserve"> na justificativa que se trata do estudo de caso</w:t>
+      </w:r>
+    </w:p>
+    <w:p>
+      <w:pPr>
+        <w:pStyle w:val="PargrafodaLista"/>
+        <w:numPr>
+          <w:ilvl w:val="0"/>
+          <w:numId w:val="1"/>
+        </w:numPr>
+      </w:pPr>
+      <w:proofErr w:type="gramStart"/>
+      <w:r>
+        <w:t>definição</w:t>
+      </w:r>
+      <w:proofErr w:type="gramEnd"/>
+      <w:r>
+        <w:t xml:space="preserve"> de </w:t>
+      </w:r>
+      <w:proofErr w:type="spellStart"/>
+      <w:r>
+        <w:t>widgets</w:t>
+      </w:r>
+      <w:proofErr w:type="spellEnd"/>
+    </w:p>
+    <w:p>
+      <w:pPr>
+        <w:pStyle w:val="PargrafodaLista"/>
+        <w:numPr>
+          <w:ilvl w:val="0"/>
+          <w:numId w:val="1"/>
+        </w:numPr>
+      </w:pPr>
+      <w:proofErr w:type="gramStart"/>
+      <w:r>
+        <w:t>citar</w:t>
+      </w:r>
+      <w:proofErr w:type="gramEnd"/>
+      <w:r>
+        <w:t xml:space="preserve"> </w:t>
+      </w:r>
+      <w:proofErr w:type="spellStart"/>
+      <w:r>
+        <w:t>trolltech</w:t>
+      </w:r>
+      <w:proofErr w:type="spellEnd"/>
+      <w:r>
+        <w:t xml:space="preserve"> na história do Qt</w:t>
+      </w:r>
+    </w:p>
+    <w:p>
+      <w:pPr>
+        <w:pStyle w:val="PargrafodaLista"/>
+        <w:numPr>
+          <w:ilvl w:val="0"/>
+          <w:numId w:val="1"/>
+        </w:numPr>
+      </w:pPr>
+      <w:proofErr w:type="gramStart"/>
+      <w:r>
+        <w:t>descrever</w:t>
+      </w:r>
+      <w:proofErr w:type="gramEnd"/>
+      <w:r>
+        <w:t xml:space="preserve"> citação </w:t>
+      </w:r>
+      <w:proofErr w:type="spellStart"/>
+      <w:r>
+        <w:t>cross-platform</w:t>
+      </w:r>
+      <w:proofErr w:type="spellEnd"/>
+    </w:p>
+    <w:p>
+      <w:pPr>
+        <w:pStyle w:val="PargrafodaLista"/>
+        <w:numPr>
+          <w:ilvl w:val="0"/>
+          <w:numId w:val="1"/>
+        </w:numPr>
+        <w:rPr>
+          <w:color w:val="FF0000"/>
+        </w:rPr>
+      </w:pPr>
+      <w:proofErr w:type="gramStart"/>
+      <w:r>
+        <w:rPr>
+          <w:color w:val="FF0000"/>
+        </w:rPr>
+        <w:t>padronizar</w:t>
+      </w:r>
+      <w:proofErr w:type="gramEnd"/>
+      <w:r>
+        <w:rPr>
+          <w:color w:val="FF0000"/>
+        </w:rPr>
+        <w:t xml:space="preserve"> </w:t>
+      </w:r>
+      <w:proofErr w:type="spellStart"/>
+      <w:r>
+        <w:rPr>
+          <w:color w:val="FF0000"/>
+        </w:rPr>
+        <w:t>sub-tópicos</w:t>
+      </w:r>
+      <w:proofErr w:type="spellEnd"/>
+      <w:r>
+        <w:rPr>
+          <w:color w:val="FF0000"/>
+        </w:rPr>
+        <w:t xml:space="preserve"> capítulo 3</w:t>
+      </w:r>
+    </w:p>
+    <w:p>
+      <w:pPr>
+        <w:pStyle w:val="PargrafodaLista"/>
+        <w:numPr>
+          <w:ilvl w:val="0"/>
+          <w:numId w:val="1"/>
+        </w:numPr>
+        <w:rPr>
+          <w:strike/>
+        </w:rPr>
+      </w:pPr>
+      <w:proofErr w:type="gramStart"/>
+      <w:r>
+        <w:rPr>
+          <w:strike/>
+        </w:rPr>
+        <w:t>remover</w:t>
+      </w:r>
+      <w:proofErr w:type="gramEnd"/>
+      <w:r>
+        <w:rPr>
+          <w:strike/>
+        </w:rPr>
+        <w:t xml:space="preserve"> onde está "como citado anteriormente" (página 43)</w:t>
+      </w:r>
+    </w:p>
+    <w:p>
+      <w:pPr>
+        <w:pStyle w:val="PargrafodaLista"/>
+        <w:numPr>
+          <w:ilvl w:val="0"/>
+          <w:numId w:val="1"/>
+        </w:numPr>
+        <w:rPr>
+          <w:color w:val="FF0000"/>
+        </w:rPr>
+      </w:pPr>
+      <w:proofErr w:type="gramStart"/>
+      <w:r>
+        <w:rPr>
+          <w:color w:val="FF0000"/>
+        </w:rPr>
+        <w:t>explicação</w:t>
+      </w:r>
+      <w:proofErr w:type="gramEnd"/>
+      <w:r>
+        <w:rPr>
+          <w:color w:val="FF0000"/>
+        </w:rPr>
+        <w:t xml:space="preserve"> sobre TCP</w:t>
+      </w:r>
+    </w:p>
+    <w:p>
+      <w:pPr>
+        <w:pStyle w:val="PargrafodaLista"/>
+        <w:numPr>
+          <w:ilvl w:val="0"/>
+          <w:numId w:val="1"/>
+        </w:numPr>
+      </w:pPr>
+      <w:proofErr w:type="gramStart"/>
+      <w:r>
+        <w:t>colocar</w:t>
+      </w:r>
+      <w:proofErr w:type="gramEnd"/>
+      <w:r>
+        <w:t xml:space="preserve"> comentários dentro dos códigos dos quadros</w:t>
+      </w:r>
+    </w:p>
+    <w:p>
+      <w:pPr>
+        <w:pStyle w:val="PargrafodaLista"/>
+        <w:numPr>
+          <w:ilvl w:val="0"/>
+          <w:numId w:val="1"/>
+        </w:numPr>
+      </w:pPr>
+      <w:proofErr w:type="gramStart"/>
+      <w:r>
+        <w:t>limpar</w:t>
+      </w:r>
+      <w:proofErr w:type="gramEnd"/>
+      <w:r>
+        <w:t xml:space="preserve"> comentários feitos em código (Quadro 2)</w:t>
+      </w:r>
+    </w:p>
+    <w:p>
+      <w:pPr>
+        <w:pStyle w:val="PargrafodaLista"/>
+        <w:numPr>
+          <w:ilvl w:val="0"/>
+          <w:numId w:val="1"/>
+        </w:numPr>
+        <w:rPr>
+          <w:strike/>
+        </w:rPr>
+      </w:pPr>
+      <w:proofErr w:type="gramStart"/>
+      <w:r>
+        <w:rPr>
+          <w:strike/>
+        </w:rPr>
+        <w:t>arrumar</w:t>
+      </w:r>
+      <w:proofErr w:type="gramEnd"/>
+      <w:r>
+        <w:rPr>
+          <w:strike/>
+        </w:rPr>
+        <w:t xml:space="preserve"> "conforme quadro acima"</w:t>
+      </w:r>
+    </w:p>
+    <w:p>
+      <w:pPr>
+        <w:pStyle w:val="PargrafodaLista"/>
+        <w:numPr>
+          <w:ilvl w:val="0"/>
+          <w:numId w:val="1"/>
+        </w:numPr>
+        <w:rPr>
+          <w:color w:val="FF0000"/>
+        </w:rPr>
+      </w:pPr>
+      <w:proofErr w:type="gramStart"/>
+      <w:r>
+        <w:rPr>
+          <w:color w:val="FF0000"/>
+        </w:rPr>
+        <w:t>por</w:t>
+      </w:r>
+      <w:proofErr w:type="gramEnd"/>
+      <w:r>
+        <w:rPr>
+          <w:color w:val="FF0000"/>
+        </w:rPr>
+        <w:t xml:space="preserve"> explicação para cada citação de figura</w:t>
+      </w:r>
+    </w:p>
+    <w:p>
+      <w:pPr>
+        <w:pStyle w:val="PargrafodaLista"/>
+        <w:numPr>
+          <w:ilvl w:val="0"/>
+          <w:numId w:val="1"/>
+        </w:numPr>
+      </w:pPr>
+      <w:proofErr w:type="gramStart"/>
+      <w:r>
+        <w:t>falar</w:t>
+      </w:r>
+      <w:proofErr w:type="gramEnd"/>
+      <w:r>
+        <w:t xml:space="preserve"> mais sobre Qt e menos sobre alternativas</w:t>
+      </w:r>
+      <w:r>
+        <w:t xml:space="preserve"> (falar mais sobre </w:t>
+      </w:r>
+      <w:proofErr w:type="spellStart"/>
+      <w:r>
+        <w:t>Qt</w:t>
+      </w:r>
+      <w:proofErr w:type="spellEnd"/>
+      <w:r>
+        <w:t xml:space="preserve">, tipo “Como </w:t>
+      </w:r>
+      <w:proofErr w:type="spellStart"/>
+      <w:r>
+        <w:t>Qt</w:t>
+      </w:r>
+      <w:proofErr w:type="spellEnd"/>
+      <w:r>
+        <w:t xml:space="preserve"> trabalha com </w:t>
+      </w:r>
+      <w:proofErr w:type="spellStart"/>
+      <w:r>
+        <w:t>multiplataforma</w:t>
+      </w:r>
+      <w:proofErr w:type="spellEnd"/>
+      <w:r>
+        <w:t>?” e emit</w:t>
       </w:r>
       <w:bookmarkStart w:id="0" w:name="_GoBack"/>
       <w:bookmarkEnd w:id="0"/>
       <w:r>
-        <w:t>Joel:</w:t>
-      </w:r>
-    </w:p>
-    <w:p>
-      <w:pPr>
-        <w:pStyle w:val="ListParagraph"/>
-        <w:numPr>
-          <w:ilvl w:val="0"/>
-          <w:numId w:val="1"/>
-        </w:numPr>
-        <w:rPr>
-          <w:strike/>
-        </w:rPr>
-      </w:pPr>
-      <w:r>
-        <w:rPr>
-          <w:strike/>
-        </w:rPr>
-        <w:t>Colocar rodapé de plataforma antes de multiplataforma</w:t>
-      </w:r>
-    </w:p>
-    <w:p>
-      <w:pPr>
-        <w:pStyle w:val="ListParagraph"/>
-        <w:numPr>
-          <w:ilvl w:val="0"/>
-          <w:numId w:val="1"/>
-        </w:numPr>
-      </w:pPr>
-      <w:r>
-        <w:t>Padronizar tópicos em cada Alternativa ao Qt (</w:t>
-      </w:r>
-      <w:proofErr w:type="spellStart"/>
-      <w:r>
-        <w:t>ex</w:t>
-      </w:r>
-      <w:proofErr w:type="spellEnd"/>
-      <w:r>
-        <w:t>: remover “Benefícios” de Mono)</w:t>
-      </w:r>
-    </w:p>
-    <w:p>
-      <w:pPr>
-        <w:pStyle w:val="ListParagraph"/>
-        <w:numPr>
-          <w:ilvl w:val="0"/>
-          <w:numId w:val="1"/>
-        </w:numPr>
-      </w:pPr>
-      <w:r>
-        <w:t>Comentar o código-fonte nos quadros</w:t>
-      </w:r>
-    </w:p>
-    <w:p>
-      <w:pPr>
-        <w:pStyle w:val="ListParagraph"/>
-        <w:numPr>
-          <w:ilvl w:val="0"/>
-          <w:numId w:val="1"/>
-        </w:numPr>
-      </w:pPr>
-      <w:r>
-        <w:t>Incluir que foi testado no Linux</w:t>
-      </w:r>
-    </w:p>
-    <w:p>
-      <w:pPr>
-        <w:pStyle w:val="ListParagraph"/>
-        <w:numPr>
-          <w:ilvl w:val="0"/>
-          <w:numId w:val="1"/>
-        </w:numPr>
-      </w:pPr>
-      <w:r>
-        <w:rPr>
-          <w:strike/>
-        </w:rPr>
-        <w:t>Tirar o “Simples” da justificativa</w:t>
-      </w:r>
-    </w:p>
-    <w:p>
-      <w:pPr>
-        <w:pStyle w:val="ListParagraph"/>
-      </w:pPr>
-    </w:p>
-    <w:p>
-      <w:pPr>
-        <w:pStyle w:val="ListParagraph"/>
-      </w:pPr>
-      <w:r>
-        <w:t>Arquivo texto:</w:t>
-      </w:r>
-    </w:p>
-    <w:p>
-      <w:pPr>
-        <w:pStyle w:val="ListParagraph"/>
-        <w:numPr>
-          <w:ilvl w:val="0"/>
-          <w:numId w:val="1"/>
-        </w:numPr>
-      </w:pPr>
-      <w:proofErr w:type="gramStart"/>
-      <w:r>
-        <w:t>capítulo</w:t>
-      </w:r>
-      <w:proofErr w:type="gramEnd"/>
-      <w:r>
-        <w:t xml:space="preserve"> comparativo, após estudo de caso</w:t>
-      </w:r>
-    </w:p>
-    <w:p>
-      <w:pPr>
-        <w:pStyle w:val="ListParagraph"/>
-        <w:numPr>
-          <w:ilvl w:val="0"/>
-          <w:numId w:val="1"/>
-        </w:numPr>
-      </w:pPr>
-      <w:proofErr w:type="gramStart"/>
-      <w:r>
-        <w:t>especificar</w:t>
-      </w:r>
-      <w:proofErr w:type="gramEnd"/>
-      <w:r>
-        <w:t xml:space="preserve"> na justificativa que se trata do estudo de caso</w:t>
-      </w:r>
-    </w:p>
-    <w:p>
-      <w:pPr>
-        <w:pStyle w:val="ListParagraph"/>
-        <w:numPr>
-          <w:ilvl w:val="0"/>
-          <w:numId w:val="1"/>
-        </w:numPr>
-      </w:pPr>
-      <w:proofErr w:type="gramStart"/>
-      <w:r>
-        <w:t>definição</w:t>
-      </w:r>
-      <w:proofErr w:type="gramEnd"/>
-      <w:r>
-        <w:t xml:space="preserve"> de </w:t>
-      </w:r>
-      <w:proofErr w:type="spellStart"/>
-      <w:r>
-        <w:t>widgets</w:t>
-      </w:r>
-      <w:proofErr w:type="spellEnd"/>
-    </w:p>
-    <w:p>
-      <w:pPr>
-        <w:pStyle w:val="ListParagraph"/>
-        <w:numPr>
-          <w:ilvl w:val="0"/>
-          <w:numId w:val="1"/>
-        </w:numPr>
-      </w:pPr>
-      <w:proofErr w:type="gramStart"/>
-      <w:r>
-        <w:t>citar</w:t>
-      </w:r>
-      <w:proofErr w:type="gramEnd"/>
-      <w:r>
-        <w:t xml:space="preserve"> </w:t>
-      </w:r>
-      <w:proofErr w:type="spellStart"/>
-      <w:r>
-        <w:t>trolltech</w:t>
-      </w:r>
-      <w:proofErr w:type="spellEnd"/>
-      <w:r>
-        <w:t xml:space="preserve"> na história do Qt</w:t>
-      </w:r>
-    </w:p>
-    <w:p>
-      <w:pPr>
-        <w:pStyle w:val="ListParagraph"/>
-        <w:numPr>
-          <w:ilvl w:val="0"/>
-          <w:numId w:val="1"/>
-        </w:numPr>
-      </w:pPr>
-      <w:proofErr w:type="gramStart"/>
-      <w:r>
-        <w:t>descrever</w:t>
-      </w:r>
-      <w:proofErr w:type="gramEnd"/>
-      <w:r>
-        <w:t xml:space="preserve"> citação </w:t>
-      </w:r>
-      <w:proofErr w:type="spellStart"/>
-      <w:r>
-        <w:t>cross-platform</w:t>
-      </w:r>
-      <w:proofErr w:type="spellEnd"/>
-    </w:p>
-    <w:p>
-      <w:pPr>
-        <w:pStyle w:val="ListParagraph"/>
-        <w:numPr>
-          <w:ilvl w:val="0"/>
-          <w:numId w:val="1"/>
-        </w:numPr>
-      </w:pPr>
-      <w:proofErr w:type="gramStart"/>
-      <w:r>
-        <w:t>padronizar</w:t>
-      </w:r>
-      <w:proofErr w:type="gramEnd"/>
-      <w:r>
-        <w:t xml:space="preserve"> </w:t>
-      </w:r>
-      <w:proofErr w:type="spellStart"/>
-      <w:r>
-        <w:t>sub-tópicos</w:t>
-      </w:r>
-      <w:proofErr w:type="spellEnd"/>
-      <w:r>
-        <w:t xml:space="preserve"> capítulo 3</w:t>
-      </w:r>
-    </w:p>
-    <w:p>
-      <w:pPr>
-        <w:pStyle w:val="ListParagraph"/>
-        <w:numPr>
-          <w:ilvl w:val="0"/>
-          <w:numId w:val="1"/>
-        </w:numPr>
-        <w:rPr>
-          <w:strike/>
-        </w:rPr>
-      </w:pPr>
-      <w:proofErr w:type="gramStart"/>
-      <w:r>
-        <w:rPr>
-          <w:strike/>
-        </w:rPr>
-        <w:t>remover</w:t>
-      </w:r>
-      <w:proofErr w:type="gramEnd"/>
-      <w:r>
-        <w:rPr>
-          <w:strike/>
-        </w:rPr>
-        <w:t xml:space="preserve"> onde está "como citado anteriormente"</w:t>
-      </w:r>
-      <w:r>
-        <w:rPr>
-          <w:strike/>
-        </w:rPr>
-        <w:t xml:space="preserve"> (</w:t>
-      </w:r>
-      <w:r>
-        <w:rPr>
-          <w:strike/>
-        </w:rPr>
-        <w:t>página 43</w:t>
-      </w:r>
-      <w:r>
-        <w:rPr>
-          <w:strike/>
-        </w:rPr>
         <w:t>)</w:t>
-      </w:r>
-    </w:p>
-    <w:p>
-      <w:pPr>
-        <w:pStyle w:val="ListParagraph"/>
-        <w:numPr>
-          <w:ilvl w:val="0"/>
-          <w:numId w:val="1"/>
-        </w:numPr>
-      </w:pPr>
-      <w:proofErr w:type="gramStart"/>
-      <w:r>
-        <w:t>explicação</w:t>
-      </w:r>
-      <w:proofErr w:type="gramEnd"/>
-      <w:r>
-        <w:t xml:space="preserve"> sobre TCP</w:t>
-      </w:r>
-    </w:p>
-    <w:p>
-      <w:pPr>
-        <w:pStyle w:val="ListParagraph"/>
-        <w:numPr>
-          <w:ilvl w:val="0"/>
-          <w:numId w:val="1"/>
-        </w:numPr>
-      </w:pPr>
-      <w:proofErr w:type="gramStart"/>
-      <w:r>
-        <w:t>colocar</w:t>
-      </w:r>
-      <w:proofErr w:type="gramEnd"/>
-      <w:r>
-        <w:t xml:space="preserve"> comentários dentro dos códigos dos quadros</w:t>
-      </w:r>
-    </w:p>
-    <w:p>
-      <w:pPr>
-        <w:pStyle w:val="ListParagraph"/>
-        <w:numPr>
-          <w:ilvl w:val="0"/>
-          <w:numId w:val="1"/>
-        </w:numPr>
-      </w:pPr>
-      <w:proofErr w:type="gramStart"/>
-      <w:r>
-        <w:t>limpar</w:t>
-      </w:r>
-      <w:proofErr w:type="gramEnd"/>
-      <w:r>
-        <w:t xml:space="preserve"> comentários feitos em código (Quadro 2)</w:t>
-      </w:r>
-    </w:p>
-    <w:p>
-      <w:pPr>
-        <w:pStyle w:val="ListParagraph"/>
-        <w:numPr>
-          <w:ilvl w:val="0"/>
-          <w:numId w:val="1"/>
-        </w:numPr>
-        <w:rPr>
-          <w:strike/>
-        </w:rPr>
-      </w:pPr>
-      <w:proofErr w:type="gramStart"/>
-      <w:r>
-        <w:rPr>
-          <w:strike/>
-        </w:rPr>
-        <w:t>arrumar</w:t>
-      </w:r>
-      <w:proofErr w:type="gramEnd"/>
-      <w:r>
-        <w:rPr>
-          <w:strike/>
-        </w:rPr>
-        <w:t xml:space="preserve"> "conforme quadro acima"</w:t>
-      </w:r>
-    </w:p>
-    <w:p>
-      <w:pPr>
-        <w:pStyle w:val="ListParagraph"/>
-        <w:numPr>
-          <w:ilvl w:val="0"/>
-          <w:numId w:val="1"/>
-        </w:numPr>
-      </w:pPr>
-      <w:proofErr w:type="gramStart"/>
-      <w:r>
-        <w:t>por</w:t>
-      </w:r>
-      <w:proofErr w:type="gramEnd"/>
-      <w:r>
-        <w:t xml:space="preserve"> explicação para cada citação de figura</w:t>
-      </w:r>
-    </w:p>
-    <w:p>
-      <w:pPr>
-        <w:pStyle w:val="ListParagraph"/>
-        <w:numPr>
-          <w:ilvl w:val="0"/>
-          <w:numId w:val="1"/>
-        </w:numPr>
-      </w:pPr>
-      <w:proofErr w:type="gramStart"/>
-      <w:r>
-        <w:t>falar</w:t>
-      </w:r>
-      <w:proofErr w:type="gramEnd"/>
-      <w:r>
-        <w:t xml:space="preserve"> mais sobre Qt e menos sobre alternativas</w:t>
       </w:r>
     </w:p>
     <w:sectPr>
@@ -1099,13 +1234,13 @@
     <w:name w:val="Normal"/>
     <w:qFormat/>
   </w:style>
-  <w:style w:type="character" w:default="1" w:styleId="DefaultParagraphFont">
+  <w:style w:type="character" w:default="1" w:styleId="Fontepargpadro">
     <w:name w:val="Default Paragraph Font"/>
     <w:uiPriority w:val="1"/>
     <w:semiHidden/>
     <w:unhideWhenUsed/>
   </w:style>
-  <w:style w:type="table" w:default="1" w:styleId="TableNormal">
+  <w:style w:type="table" w:default="1" w:styleId="Tabelanormal">
     <w:name w:val="Normal Table"/>
     <w:uiPriority w:val="99"/>
     <w:semiHidden/>
@@ -1120,13 +1255,13 @@
       </w:tblCellMar>
     </w:tblPr>
   </w:style>
-  <w:style w:type="numbering" w:default="1" w:styleId="NoList">
+  <w:style w:type="numbering" w:default="1" w:styleId="Semlista">
     <w:name w:val="No List"/>
     <w:uiPriority w:val="99"/>
     <w:semiHidden/>
     <w:unhideWhenUsed/>
   </w:style>
-  <w:style w:type="paragraph" w:styleId="ListParagraph">
+  <w:style w:type="paragraph" w:styleId="PargrafodaLista">
     <w:name w:val="List Paragraph"/>
     <w:basedOn w:val="Normal"/>
     <w:uiPriority w:val="34"/>

</xml_diff>

<commit_message>
09_12: Mais correções na monografia
</commit_message>
<xml_diff>
--- a/documentos/Correções Banca.docx
+++ b/documentos/Correções Banca.docx
@@ -4,7 +4,7 @@
   <w:body>
     <w:p>
       <w:pPr>
-        <w:pStyle w:val="PargrafodaLista"/>
+        <w:pStyle w:val="ListParagraph"/>
       </w:pPr>
       <w:r>
         <w:t xml:space="preserve">Anotações </w:t>
@@ -18,7 +18,7 @@
     </w:p>
     <w:p>
       <w:pPr>
-        <w:pStyle w:val="PargrafodaLista"/>
+        <w:pStyle w:val="ListParagraph"/>
         <w:numPr>
           <w:ilvl w:val="0"/>
           <w:numId w:val="1"/>
@@ -68,7 +68,7 @@
     </w:p>
     <w:p>
       <w:pPr>
-        <w:pStyle w:val="PargrafodaLista"/>
+        <w:pStyle w:val="ListParagraph"/>
         <w:numPr>
           <w:ilvl w:val="0"/>
           <w:numId w:val="1"/>
@@ -99,612 +99,574 @@
     </w:p>
     <w:p>
       <w:pPr>
-        <w:pStyle w:val="PargrafodaLista"/>
-        <w:numPr>
-          <w:ilvl w:val="0"/>
-          <w:numId w:val="1"/>
-        </w:numPr>
-        <w:rPr>
-          <w:strike/>
-        </w:rPr>
-      </w:pPr>
-      <w:r>
-        <w:rPr>
-          <w:strike/>
-        </w:rPr>
-        <w:t xml:space="preserve">Colocar tópico “Exemplos de aplicações que utilizam </w:t>
+        <w:pStyle w:val="ListParagraph"/>
+        <w:numPr>
+          <w:ilvl w:val="0"/>
+          <w:numId w:val="1"/>
+        </w:numPr>
+        <w:rPr>
+          <w:strike/>
+        </w:rPr>
+      </w:pPr>
+      <w:r>
+        <w:rPr>
+          <w:strike/>
+        </w:rPr>
+        <w:t xml:space="preserve">Colocar tópico “Exemplos de aplicações que utilizam Qt” após “Qt </w:t>
       </w:r>
       <w:proofErr w:type="spellStart"/>
       <w:r>
         <w:rPr>
           <w:strike/>
         </w:rPr>
-        <w:t>Qt</w:t>
+        <w:t>Creator</w:t>
       </w:r>
       <w:proofErr w:type="spellEnd"/>
       <w:r>
         <w:rPr>
           <w:strike/>
         </w:rPr>
-        <w:t>” após “</w:t>
+        <w:t>”</w:t>
+      </w:r>
+    </w:p>
+    <w:p>
+      <w:pPr>
+        <w:pStyle w:val="ListParagraph"/>
+        <w:numPr>
+          <w:ilvl w:val="0"/>
+          <w:numId w:val="1"/>
+        </w:numPr>
+        <w:rPr>
+          <w:strike/>
+        </w:rPr>
+      </w:pPr>
+      <w:r>
+        <w:rPr>
+          <w:strike/>
+        </w:rPr>
+        <w:t>Remover justificativas da diminuição de escopo</w:t>
+      </w:r>
+    </w:p>
+    <w:p>
+      <w:pPr>
+        <w:pStyle w:val="ListParagraph"/>
+        <w:numPr>
+          <w:ilvl w:val="0"/>
+          <w:numId w:val="1"/>
+        </w:numPr>
+        <w:rPr>
+          <w:strike/>
+        </w:rPr>
+      </w:pPr>
+      <w:r>
+        <w:rPr>
+          <w:strike/>
+        </w:rPr>
+        <w:t>Remover frase “acima/abaixo”</w:t>
+      </w:r>
+    </w:p>
+    <w:p>
+      <w:pPr>
+        <w:pStyle w:val="ListParagraph"/>
+        <w:numPr>
+          <w:ilvl w:val="0"/>
+          <w:numId w:val="1"/>
+        </w:numPr>
+      </w:pPr>
+      <w:r>
+        <w:t>Explicar as figuras, tabelas, etc.</w:t>
+      </w:r>
+    </w:p>
+    <w:p>
+      <w:pPr>
+        <w:pStyle w:val="ListParagraph"/>
+        <w:numPr>
+          <w:ilvl w:val="0"/>
+          <w:numId w:val="1"/>
+        </w:numPr>
+      </w:pPr>
+      <w:r>
+        <w:t>Usar um dos livros de Qt do Jacomini</w:t>
+      </w:r>
+    </w:p>
+    <w:p>
+      <w:pPr>
+        <w:pStyle w:val="ListParagraph"/>
+      </w:pPr>
+    </w:p>
+    <w:p>
+      <w:pPr>
+        <w:pStyle w:val="ListParagraph"/>
+      </w:pPr>
+      <w:r>
+        <w:t xml:space="preserve">Anotações </w:t>
+      </w:r>
+      <w:r>
+        <w:t xml:space="preserve">do Eduardo sobre </w:t>
+      </w:r>
+      <w:r>
+        <w:t>Joel:</w:t>
+      </w:r>
+    </w:p>
+    <w:p>
+      <w:pPr>
+        <w:pStyle w:val="ListParagraph"/>
+        <w:numPr>
+          <w:ilvl w:val="0"/>
+          <w:numId w:val="1"/>
+        </w:numPr>
+        <w:rPr>
+          <w:strike/>
+        </w:rPr>
+      </w:pPr>
+      <w:r>
+        <w:rPr>
+          <w:strike/>
+        </w:rPr>
+        <w:t>Colocar rodapé de plataforma antes de multiplataforma</w:t>
+      </w:r>
+    </w:p>
+    <w:p>
+      <w:pPr>
+        <w:pStyle w:val="ListParagraph"/>
+        <w:numPr>
+          <w:ilvl w:val="0"/>
+          <w:numId w:val="1"/>
+        </w:numPr>
+        <w:rPr>
+          <w:strike/>
+          <w:color w:val="FF0000"/>
+        </w:rPr>
+      </w:pPr>
+      <w:r>
+        <w:rPr>
+          <w:strike/>
+          <w:color w:val="FF0000"/>
+        </w:rPr>
+        <w:t>Padronizar tópicos em cada Alternativa ao Qt (</w:t>
       </w:r>
       <w:proofErr w:type="spellStart"/>
       <w:r>
         <w:rPr>
           <w:strike/>
-        </w:rPr>
-        <w:t>Qt</w:t>
+          <w:color w:val="FF0000"/>
+        </w:rPr>
+        <w:t>ex</w:t>
       </w:r>
       <w:proofErr w:type="spellEnd"/>
       <w:r>
         <w:rPr>
           <w:strike/>
-        </w:rPr>
+          <w:color w:val="FF0000"/>
+        </w:rPr>
+        <w:t>: remover “Benefícios” de Mono)</w:t>
+      </w:r>
+    </w:p>
+    <w:p>
+      <w:pPr>
+        <w:pStyle w:val="ListParagraph"/>
+        <w:numPr>
+          <w:ilvl w:val="0"/>
+          <w:numId w:val="1"/>
+        </w:numPr>
+      </w:pPr>
+      <w:r>
+        <w:t>Comentar o código-fonte nos quadros</w:t>
+      </w:r>
+    </w:p>
+    <w:p>
+      <w:pPr>
+        <w:pStyle w:val="ListParagraph"/>
+        <w:numPr>
+          <w:ilvl w:val="0"/>
+          <w:numId w:val="1"/>
+        </w:numPr>
+      </w:pPr>
+      <w:r>
+        <w:t>Incluir que foi testado no Linux</w:t>
+      </w:r>
+      <w:r>
+        <w:t xml:space="preserve"> (último parágrafo de “Delimitações do Projeto” e nas imagens)</w:t>
+      </w:r>
+    </w:p>
+    <w:p>
+      <w:pPr>
+        <w:pStyle w:val="ListParagraph"/>
+        <w:numPr>
+          <w:ilvl w:val="0"/>
+          <w:numId w:val="1"/>
+        </w:numPr>
+      </w:pPr>
+      <w:r>
+        <w:rPr>
+          <w:strike/>
+        </w:rPr>
+        <w:t>Tirar o “Simples” da justificativa</w:t>
+      </w:r>
+    </w:p>
+    <w:p>
+      <w:pPr>
+        <w:pStyle w:val="ListParagraph"/>
+      </w:pPr>
+    </w:p>
+    <w:p>
+      <w:pPr>
+        <w:pStyle w:val="ListParagraph"/>
+      </w:pPr>
+      <w:r>
+        <w:t>Arquivo texto:</w:t>
+      </w:r>
+    </w:p>
+    <w:p>
+      <w:pPr>
+        <w:pStyle w:val="ListParagraph"/>
+        <w:numPr>
+          <w:ilvl w:val="0"/>
+          <w:numId w:val="1"/>
+        </w:numPr>
+        <w:rPr>
+          <w:color w:val="FF0000"/>
+        </w:rPr>
+      </w:pPr>
+      <w:proofErr w:type="gramStart"/>
+      <w:r>
+        <w:rPr>
+          <w:color w:val="FF0000"/>
+        </w:rPr>
+        <w:t>capítulo</w:t>
+      </w:r>
+      <w:proofErr w:type="gramEnd"/>
+      <w:r>
+        <w:rPr>
+          <w:color w:val="FF0000"/>
+        </w:rPr>
+        <w:t xml:space="preserve"> comparativo, após estudo de caso</w:t>
+      </w:r>
+    </w:p>
+    <w:p>
+      <w:pPr>
+        <w:pStyle w:val="ListParagraph"/>
+        <w:numPr>
+          <w:ilvl w:val="0"/>
+          <w:numId w:val="1"/>
+        </w:numPr>
+        <w:rPr>
+          <w:color w:val="FF0000"/>
+        </w:rPr>
+      </w:pPr>
+      <w:proofErr w:type="gramStart"/>
+      <w:r>
+        <w:rPr>
+          <w:color w:val="FF0000"/>
+        </w:rPr>
+        <w:t>especificar</w:t>
+      </w:r>
+      <w:proofErr w:type="gramEnd"/>
+      <w:r>
+        <w:rPr>
+          <w:color w:val="FF0000"/>
+        </w:rPr>
+        <w:t xml:space="preserve"> na justificativa que se trata do estudo de caso</w:t>
+      </w:r>
+    </w:p>
+    <w:p>
+      <w:pPr>
+        <w:pStyle w:val="ListParagraph"/>
+        <w:numPr>
+          <w:ilvl w:val="0"/>
+          <w:numId w:val="1"/>
+        </w:numPr>
+      </w:pPr>
+      <w:proofErr w:type="gramStart"/>
+      <w:r>
+        <w:t>definição</w:t>
+      </w:r>
+      <w:proofErr w:type="gramEnd"/>
+      <w:r>
+        <w:t xml:space="preserve"> de </w:t>
+      </w:r>
+      <w:proofErr w:type="spellStart"/>
+      <w:r>
+        <w:t>widgets</w:t>
+      </w:r>
+      <w:proofErr w:type="spellEnd"/>
+    </w:p>
+    <w:p>
+      <w:pPr>
+        <w:pStyle w:val="ListParagraph"/>
+        <w:numPr>
+          <w:ilvl w:val="0"/>
+          <w:numId w:val="1"/>
+        </w:numPr>
+      </w:pPr>
+      <w:proofErr w:type="gramStart"/>
+      <w:r>
+        <w:t>citar</w:t>
+      </w:r>
+      <w:proofErr w:type="gramEnd"/>
+      <w:r>
         <w:t xml:space="preserve"> </w:t>
       </w:r>
       <w:proofErr w:type="spellStart"/>
       <w:r>
-        <w:rPr>
-          <w:strike/>
-        </w:rPr>
-        <w:t>Creator</w:t>
+        <w:t>trolltech</w:t>
       </w:r>
       <w:proofErr w:type="spellEnd"/>
       <w:r>
-        <w:rPr>
-          <w:strike/>
-        </w:rPr>
-        <w:t>”</w:t>
-      </w:r>
-    </w:p>
-    <w:p>
-      <w:pPr>
-        <w:pStyle w:val="PargrafodaLista"/>
-        <w:numPr>
-          <w:ilvl w:val="0"/>
-          <w:numId w:val="1"/>
-        </w:numPr>
-        <w:rPr>
-          <w:strike/>
-        </w:rPr>
-      </w:pPr>
-      <w:r>
-        <w:rPr>
-          <w:strike/>
-        </w:rPr>
-        <w:t>Remover justificativas da diminuição de escopo</w:t>
-      </w:r>
-    </w:p>
-    <w:p>
-      <w:pPr>
-        <w:pStyle w:val="PargrafodaLista"/>
-        <w:numPr>
-          <w:ilvl w:val="0"/>
-          <w:numId w:val="1"/>
-        </w:numPr>
-        <w:rPr>
-          <w:strike/>
-        </w:rPr>
-      </w:pPr>
-      <w:r>
-        <w:rPr>
-          <w:strike/>
-        </w:rPr>
-        <w:t>Remover frase “acima/abaixo”</w:t>
-      </w:r>
-    </w:p>
-    <w:p>
-      <w:pPr>
-        <w:pStyle w:val="PargrafodaLista"/>
-        <w:numPr>
-          <w:ilvl w:val="0"/>
-          <w:numId w:val="1"/>
-        </w:numPr>
-      </w:pPr>
-      <w:r>
-        <w:t>Explicar as figuras, tabelas, etc.</w:t>
-      </w:r>
-    </w:p>
-    <w:p>
-      <w:pPr>
-        <w:pStyle w:val="PargrafodaLista"/>
-        <w:numPr>
-          <w:ilvl w:val="0"/>
-          <w:numId w:val="1"/>
-        </w:numPr>
-      </w:pPr>
-      <w:r>
-        <w:t>Usar um dos livros de Qt do Jacomini</w:t>
-      </w:r>
-    </w:p>
-    <w:p>
-      <w:pPr>
-        <w:pStyle w:val="PargrafodaLista"/>
-      </w:pPr>
-    </w:p>
-    <w:p>
-      <w:pPr>
-        <w:pStyle w:val="PargrafodaLista"/>
-      </w:pPr>
-      <w:r>
-        <w:t xml:space="preserve">Anotações </w:t>
-      </w:r>
-      <w:r>
-        <w:t xml:space="preserve">do Eduardo sobre </w:t>
-      </w:r>
-      <w:r>
-        <w:t>Joel:</w:t>
-      </w:r>
-    </w:p>
-    <w:p>
-      <w:pPr>
-        <w:pStyle w:val="PargrafodaLista"/>
-        <w:numPr>
-          <w:ilvl w:val="0"/>
-          <w:numId w:val="1"/>
-        </w:numPr>
-        <w:rPr>
-          <w:strike/>
-        </w:rPr>
-      </w:pPr>
-      <w:r>
-        <w:rPr>
-          <w:strike/>
-        </w:rPr>
-        <w:t>Colocar rodapé de plataforma antes de multiplataforma</w:t>
-      </w:r>
-    </w:p>
-    <w:p>
-      <w:pPr>
-        <w:pStyle w:val="PargrafodaLista"/>
-        <w:numPr>
-          <w:ilvl w:val="0"/>
-          <w:numId w:val="1"/>
-        </w:numPr>
-        <w:rPr>
-          <w:strike/>
-          <w:color w:val="FF0000"/>
-        </w:rPr>
-      </w:pPr>
-      <w:r>
-        <w:rPr>
-          <w:strike/>
-          <w:color w:val="FF0000"/>
-        </w:rPr>
-        <w:t xml:space="preserve">Padronizar tópicos em cada Alternativa ao </w:t>
+        <w:t xml:space="preserve"> na história do Qt</w:t>
+      </w:r>
+    </w:p>
+    <w:p>
+      <w:pPr>
+        <w:pStyle w:val="ListParagraph"/>
+        <w:numPr>
+          <w:ilvl w:val="0"/>
+          <w:numId w:val="1"/>
+        </w:numPr>
+        <w:rPr>
+          <w:strike/>
+        </w:rPr>
+      </w:pPr>
+      <w:proofErr w:type="gramStart"/>
+      <w:r>
+        <w:rPr>
+          <w:strike/>
+        </w:rPr>
+        <w:t>descrever</w:t>
+      </w:r>
+      <w:proofErr w:type="gramEnd"/>
+      <w:r>
+        <w:rPr>
+          <w:strike/>
+        </w:rPr>
+        <w:t xml:space="preserve"> citação </w:t>
       </w:r>
       <w:proofErr w:type="spellStart"/>
       <w:r>
         <w:rPr>
           <w:strike/>
-          <w:color w:val="FF0000"/>
-        </w:rPr>
-        <w:t>Qt</w:t>
+        </w:rPr>
+        <w:t>cross-platform</w:t>
       </w:r>
       <w:proofErr w:type="spellEnd"/>
-      <w:r>
-        <w:rPr>
-          <w:strike/>
-          <w:color w:val="FF0000"/>
-        </w:rPr>
-        <w:t xml:space="preserve"> (</w:t>
+    </w:p>
+    <w:p>
+      <w:pPr>
+        <w:pStyle w:val="ListParagraph"/>
+        <w:numPr>
+          <w:ilvl w:val="0"/>
+          <w:numId w:val="1"/>
+        </w:numPr>
+        <w:rPr>
+          <w:color w:val="FF0000"/>
+        </w:rPr>
+      </w:pPr>
+      <w:proofErr w:type="gramStart"/>
+      <w:r>
+        <w:rPr>
+          <w:color w:val="FF0000"/>
+        </w:rPr>
+        <w:t>padronizar</w:t>
+      </w:r>
+      <w:proofErr w:type="gramEnd"/>
+      <w:r>
+        <w:rPr>
+          <w:color w:val="FF0000"/>
+        </w:rPr>
+        <w:t xml:space="preserve"> </w:t>
       </w:r>
       <w:proofErr w:type="spellStart"/>
       <w:r>
         <w:rPr>
-          <w:strike/>
-          <w:color w:val="FF0000"/>
-        </w:rPr>
-        <w:t>ex</w:t>
+          <w:color w:val="FF0000"/>
+        </w:rPr>
+        <w:t>sub-tópicos</w:t>
       </w:r>
       <w:proofErr w:type="spellEnd"/>
       <w:r>
         <w:rPr>
-          <w:strike/>
-          <w:color w:val="FF0000"/>
-        </w:rPr>
-        <w:t>: remover “Benefícios” de Mono)</w:t>
-      </w:r>
-    </w:p>
-    <w:p>
-      <w:pPr>
-        <w:pStyle w:val="PargrafodaLista"/>
-        <w:numPr>
-          <w:ilvl w:val="0"/>
-          <w:numId w:val="1"/>
-        </w:numPr>
-      </w:pPr>
-      <w:r>
-        <w:t>Comentar o código-fonte nos quadros</w:t>
-      </w:r>
-    </w:p>
-    <w:p>
-      <w:pPr>
-        <w:pStyle w:val="PargrafodaLista"/>
-        <w:numPr>
-          <w:ilvl w:val="0"/>
-          <w:numId w:val="1"/>
-        </w:numPr>
-      </w:pPr>
-      <w:r>
-        <w:t>Incluir que foi testado no Linux</w:t>
-      </w:r>
-      <w:r>
-        <w:t xml:space="preserve"> (último parágrafo de “Delimitações do Projeto” e nas imagens)</w:t>
-      </w:r>
-    </w:p>
-    <w:p>
-      <w:pPr>
-        <w:pStyle w:val="PargrafodaLista"/>
-        <w:numPr>
-          <w:ilvl w:val="0"/>
-          <w:numId w:val="1"/>
-        </w:numPr>
-      </w:pPr>
-      <w:r>
-        <w:rPr>
-          <w:strike/>
-        </w:rPr>
-        <w:t>Tirar o “Simples” da justificativa</w:t>
-      </w:r>
-    </w:p>
-    <w:p>
-      <w:pPr>
-        <w:pStyle w:val="PargrafodaLista"/>
-      </w:pPr>
-    </w:p>
-    <w:p>
-      <w:pPr>
-        <w:pStyle w:val="PargrafodaLista"/>
-      </w:pPr>
-      <w:r>
-        <w:t>Arquivo texto:</w:t>
-      </w:r>
-    </w:p>
-    <w:p>
-      <w:pPr>
-        <w:pStyle w:val="PargrafodaLista"/>
-        <w:numPr>
-          <w:ilvl w:val="0"/>
-          <w:numId w:val="1"/>
-        </w:numPr>
-        <w:rPr>
-          <w:color w:val="FF0000"/>
+          <w:color w:val="FF0000"/>
+        </w:rPr>
+        <w:t xml:space="preserve"> capítulo 3</w:t>
+      </w:r>
+    </w:p>
+    <w:p>
+      <w:pPr>
+        <w:pStyle w:val="ListParagraph"/>
+        <w:numPr>
+          <w:ilvl w:val="0"/>
+          <w:numId w:val="1"/>
+        </w:numPr>
+        <w:rPr>
+          <w:strike/>
         </w:rPr>
       </w:pPr>
       <w:proofErr w:type="gramStart"/>
       <w:r>
         <w:rPr>
-          <w:color w:val="FF0000"/>
-        </w:rPr>
-        <w:t>capítulo</w:t>
+          <w:strike/>
+        </w:rPr>
+        <w:t>remover</w:t>
       </w:r>
       <w:proofErr w:type="gramEnd"/>
       <w:r>
         <w:rPr>
-          <w:color w:val="FF0000"/>
-        </w:rPr>
-        <w:t xml:space="preserve"> comparativo, após estudo de caso</w:t>
-      </w:r>
-    </w:p>
-    <w:p>
-      <w:pPr>
-        <w:pStyle w:val="PargrafodaLista"/>
-        <w:numPr>
-          <w:ilvl w:val="0"/>
-          <w:numId w:val="1"/>
-        </w:numPr>
-        <w:rPr>
-          <w:color w:val="FF0000"/>
-        </w:rPr>
-      </w:pPr>
-      <w:proofErr w:type="gramStart"/>
-      <w:r>
-        <w:rPr>
-          <w:color w:val="FF0000"/>
-        </w:rPr>
-        <w:t>especificar</w:t>
-      </w:r>
-      <w:proofErr w:type="gramEnd"/>
-      <w:r>
-        <w:rPr>
-          <w:color w:val="FF0000"/>
-        </w:rPr>
-        <w:t xml:space="preserve"> na justificativa que se trata do estudo de caso</w:t>
-      </w:r>
-    </w:p>
-    <w:p>
-      <w:pPr>
-        <w:pStyle w:val="PargrafodaLista"/>
-        <w:numPr>
-          <w:ilvl w:val="0"/>
-          <w:numId w:val="1"/>
-        </w:numPr>
-      </w:pPr>
-      <w:proofErr w:type="gramStart"/>
-      <w:r>
-        <w:t>definição</w:t>
-      </w:r>
-      <w:proofErr w:type="gramEnd"/>
-      <w:r>
-        <w:t xml:space="preserve"> de </w:t>
-      </w:r>
-      <w:proofErr w:type="spellStart"/>
-      <w:r>
-        <w:t>widgets</w:t>
-      </w:r>
-      <w:proofErr w:type="spellEnd"/>
-    </w:p>
-    <w:p>
-      <w:pPr>
-        <w:pStyle w:val="PargrafodaLista"/>
-        <w:numPr>
-          <w:ilvl w:val="0"/>
-          <w:numId w:val="1"/>
-        </w:numPr>
-      </w:pPr>
-      <w:proofErr w:type="gramStart"/>
-      <w:r>
-        <w:t>citar</w:t>
-      </w:r>
-      <w:proofErr w:type="gramEnd"/>
-      <w:r>
-        <w:t xml:space="preserve"> </w:t>
-      </w:r>
-      <w:proofErr w:type="spellStart"/>
-      <w:r>
-        <w:t>trolltech</w:t>
-      </w:r>
-      <w:proofErr w:type="spellEnd"/>
-      <w:r>
-        <w:t xml:space="preserve"> na história do Qt</w:t>
-      </w:r>
-    </w:p>
-    <w:p>
-      <w:pPr>
-        <w:pStyle w:val="PargrafodaLista"/>
-        <w:numPr>
-          <w:ilvl w:val="0"/>
-          <w:numId w:val="1"/>
-        </w:numPr>
-      </w:pPr>
-      <w:proofErr w:type="gramStart"/>
-      <w:r>
-        <w:t>descrever</w:t>
-      </w:r>
-      <w:proofErr w:type="gramEnd"/>
-      <w:r>
-        <w:t xml:space="preserve"> citação </w:t>
-      </w:r>
-      <w:proofErr w:type="spellStart"/>
-      <w:r>
-        <w:t>cross-platform</w:t>
-      </w:r>
-      <w:proofErr w:type="spellEnd"/>
-    </w:p>
-    <w:p>
-      <w:pPr>
-        <w:pStyle w:val="PargrafodaLista"/>
-        <w:numPr>
-          <w:ilvl w:val="0"/>
-          <w:numId w:val="1"/>
-        </w:numPr>
-        <w:rPr>
-          <w:color w:val="FF0000"/>
-        </w:rPr>
-      </w:pPr>
-      <w:proofErr w:type="gramStart"/>
-      <w:r>
-        <w:rPr>
-          <w:color w:val="FF0000"/>
-        </w:rPr>
-        <w:t>padronizar</w:t>
-      </w:r>
-      <w:proofErr w:type="gramEnd"/>
-      <w:r>
-        <w:rPr>
-          <w:color w:val="FF0000"/>
-        </w:rPr>
-        <w:t xml:space="preserve"> </w:t>
-      </w:r>
-      <w:proofErr w:type="spellStart"/>
-      <w:r>
-        <w:rPr>
-          <w:color w:val="FF0000"/>
-        </w:rPr>
-        <w:t>sub-tópicos</w:t>
-      </w:r>
-      <w:proofErr w:type="spellEnd"/>
-      <w:r>
-        <w:rPr>
-          <w:color w:val="FF0000"/>
-        </w:rPr>
-        <w:t xml:space="preserve"> capítulo 3</w:t>
-      </w:r>
-    </w:p>
-    <w:p>
-      <w:pPr>
-        <w:pStyle w:val="PargrafodaLista"/>
-        <w:numPr>
-          <w:ilvl w:val="0"/>
-          <w:numId w:val="1"/>
-        </w:numPr>
-        <w:rPr>
-          <w:strike/>
-        </w:rPr>
-      </w:pPr>
-      <w:proofErr w:type="gramStart"/>
-      <w:r>
-        <w:rPr>
-          <w:strike/>
-        </w:rPr>
-        <w:t>remover</w:t>
-      </w:r>
-      <w:proofErr w:type="gramEnd"/>
-      <w:r>
-        <w:rPr>
-          <w:strike/>
-        </w:rPr>
-        <w:t xml:space="preserve"> onde está "como citado anteriormente" (página 43)</w:t>
-      </w:r>
-    </w:p>
-    <w:p>
-      <w:pPr>
-        <w:pStyle w:val="PargrafodaLista"/>
-        <w:numPr>
-          <w:ilvl w:val="0"/>
-          <w:numId w:val="1"/>
-        </w:numPr>
-        <w:rPr>
-          <w:color w:val="FF0000"/>
-        </w:rPr>
-      </w:pPr>
-      <w:proofErr w:type="gramStart"/>
-      <w:r>
-        <w:rPr>
-          <w:color w:val="FF0000"/>
-        </w:rPr>
-        <w:t>explicação</w:t>
-      </w:r>
-      <w:proofErr w:type="gramEnd"/>
-      <w:r>
-        <w:rPr>
-          <w:color w:val="FF0000"/>
-        </w:rPr>
-        <w:t xml:space="preserve"> sobre TCP</w:t>
-      </w:r>
-    </w:p>
-    <w:p>
-      <w:pPr>
-        <w:pStyle w:val="PargrafodaLista"/>
-        <w:numPr>
-          <w:ilvl w:val="0"/>
-          <w:numId w:val="1"/>
-        </w:numPr>
-      </w:pPr>
-      <w:proofErr w:type="gramStart"/>
-      <w:r>
-        <w:t>colocar</w:t>
-      </w:r>
-      <w:proofErr w:type="gramEnd"/>
-      <w:r>
-        <w:t xml:space="preserve"> comentários dentro dos códigos dos quadros</w:t>
-      </w:r>
-    </w:p>
-    <w:p>
-      <w:pPr>
-        <w:pStyle w:val="PargrafodaLista"/>
-        <w:numPr>
-          <w:ilvl w:val="0"/>
-          <w:numId w:val="1"/>
-        </w:numPr>
-      </w:pPr>
-      <w:proofErr w:type="gramStart"/>
-      <w:r>
-        <w:t>limpar</w:t>
-      </w:r>
-      <w:proofErr w:type="gramEnd"/>
-      <w:r>
-        <w:t xml:space="preserve"> comentários feitos em código (Quadro 2)</w:t>
-      </w:r>
-    </w:p>
-    <w:p>
-      <w:pPr>
-        <w:pStyle w:val="PargrafodaLista"/>
-        <w:numPr>
-          <w:ilvl w:val="0"/>
-          <w:numId w:val="1"/>
-        </w:numPr>
-        <w:rPr>
-          <w:strike/>
-        </w:rPr>
-      </w:pPr>
-      <w:proofErr w:type="gramStart"/>
-      <w:r>
-        <w:rPr>
-          <w:strike/>
-        </w:rPr>
-        <w:t>arrumar</w:t>
-      </w:r>
-      <w:proofErr w:type="gramEnd"/>
-      <w:r>
-        <w:rPr>
-          <w:strike/>
-        </w:rPr>
-        <w:t xml:space="preserve"> "conforme quadro acima"</w:t>
-      </w:r>
-    </w:p>
-    <w:p>
-      <w:pPr>
-        <w:pStyle w:val="PargrafodaLista"/>
-        <w:numPr>
-          <w:ilvl w:val="0"/>
-          <w:numId w:val="1"/>
-        </w:numPr>
-        <w:rPr>
-          <w:color w:val="FF0000"/>
-        </w:rPr>
-      </w:pPr>
-      <w:proofErr w:type="gramStart"/>
-      <w:r>
-        <w:rPr>
-          <w:color w:val="FF0000"/>
-        </w:rPr>
-        <w:t>por</w:t>
-      </w:r>
-      <w:proofErr w:type="gramEnd"/>
-      <w:r>
-        <w:rPr>
-          <w:color w:val="FF0000"/>
-        </w:rPr>
-        <w:t xml:space="preserve"> explicação para cada citação de figura</w:t>
-      </w:r>
-    </w:p>
-    <w:p>
-      <w:pPr>
-        <w:pStyle w:val="PargrafodaLista"/>
-        <w:numPr>
-          <w:ilvl w:val="0"/>
-          <w:numId w:val="1"/>
-        </w:numPr>
-      </w:pPr>
-      <w:proofErr w:type="gramStart"/>
-      <w:r>
-        <w:t>falar</w:t>
-      </w:r>
-      <w:proofErr w:type="gramEnd"/>
-      <w:r>
-        <w:t xml:space="preserve"> mais sobre Qt e menos sobre alternativas</w:t>
-      </w:r>
-      <w:r>
-        <w:t xml:space="preserve"> (falar mais sobre </w:t>
-      </w:r>
-      <w:proofErr w:type="spellStart"/>
-      <w:r>
-        <w:t>Qt</w:t>
-      </w:r>
-      <w:proofErr w:type="spellEnd"/>
-      <w:r>
-        <w:t xml:space="preserve">, tipo “Como </w:t>
-      </w:r>
-      <w:proofErr w:type="spellStart"/>
-      <w:r>
-        <w:t>Qt</w:t>
-      </w:r>
-      <w:proofErr w:type="spellEnd"/>
-      <w:r>
-        <w:t xml:space="preserve"> trabalha com </w:t>
-      </w:r>
-      <w:proofErr w:type="spellStart"/>
-      <w:r>
-        <w:t>multiplataforma</w:t>
-      </w:r>
-      <w:proofErr w:type="spellEnd"/>
-      <w:r>
-        <w:t>?” e emit</w:t>
+          <w:strike/>
+        </w:rPr>
+        <w:t xml:space="preserve"> o</w:t>
       </w:r>
       <w:bookmarkStart w:id="0" w:name="_GoBack"/>
       <w:bookmarkEnd w:id="0"/>
+      <w:r>
+        <w:rPr>
+          <w:strike/>
+        </w:rPr>
+        <w:t>nde está "como citado anteriormente" (página 43)</w:t>
+      </w:r>
+    </w:p>
+    <w:p>
+      <w:pPr>
+        <w:pStyle w:val="ListParagraph"/>
+        <w:numPr>
+          <w:ilvl w:val="0"/>
+          <w:numId w:val="1"/>
+        </w:numPr>
+        <w:rPr>
+          <w:color w:val="FF0000"/>
+        </w:rPr>
+      </w:pPr>
+      <w:proofErr w:type="gramStart"/>
+      <w:r>
+        <w:rPr>
+          <w:color w:val="FF0000"/>
+        </w:rPr>
+        <w:t>explicação</w:t>
+      </w:r>
+      <w:proofErr w:type="gramEnd"/>
+      <w:r>
+        <w:rPr>
+          <w:color w:val="FF0000"/>
+        </w:rPr>
+        <w:t xml:space="preserve"> sobre TCP</w:t>
+      </w:r>
+    </w:p>
+    <w:p>
+      <w:pPr>
+        <w:pStyle w:val="ListParagraph"/>
+        <w:numPr>
+          <w:ilvl w:val="0"/>
+          <w:numId w:val="1"/>
+        </w:numPr>
+      </w:pPr>
+      <w:proofErr w:type="gramStart"/>
+      <w:r>
+        <w:t>colocar</w:t>
+      </w:r>
+      <w:proofErr w:type="gramEnd"/>
+      <w:r>
+        <w:t xml:space="preserve"> comentários dentro dos códigos dos quadros</w:t>
+      </w:r>
+    </w:p>
+    <w:p>
+      <w:pPr>
+        <w:pStyle w:val="ListParagraph"/>
+        <w:numPr>
+          <w:ilvl w:val="0"/>
+          <w:numId w:val="1"/>
+        </w:numPr>
+        <w:rPr>
+          <w:strike/>
+        </w:rPr>
+      </w:pPr>
+      <w:proofErr w:type="gramStart"/>
+      <w:r>
+        <w:rPr>
+          <w:strike/>
+        </w:rPr>
+        <w:t>limpar</w:t>
+      </w:r>
+      <w:proofErr w:type="gramEnd"/>
+      <w:r>
+        <w:rPr>
+          <w:strike/>
+        </w:rPr>
+        <w:t xml:space="preserve"> comentários feitos em código (Quadro 2)</w:t>
+      </w:r>
+    </w:p>
+    <w:p>
+      <w:pPr>
+        <w:pStyle w:val="ListParagraph"/>
+        <w:numPr>
+          <w:ilvl w:val="0"/>
+          <w:numId w:val="1"/>
+        </w:numPr>
+        <w:rPr>
+          <w:strike/>
+        </w:rPr>
+      </w:pPr>
+      <w:proofErr w:type="gramStart"/>
+      <w:r>
+        <w:rPr>
+          <w:strike/>
+        </w:rPr>
+        <w:t>arrumar</w:t>
+      </w:r>
+      <w:proofErr w:type="gramEnd"/>
+      <w:r>
+        <w:rPr>
+          <w:strike/>
+        </w:rPr>
+        <w:t xml:space="preserve"> "conforme quadro acima"</w:t>
+      </w:r>
+    </w:p>
+    <w:p>
+      <w:pPr>
+        <w:pStyle w:val="ListParagraph"/>
+        <w:numPr>
+          <w:ilvl w:val="0"/>
+          <w:numId w:val="1"/>
+        </w:numPr>
+        <w:rPr>
+          <w:color w:val="FF0000"/>
+        </w:rPr>
+      </w:pPr>
+      <w:proofErr w:type="gramStart"/>
+      <w:r>
+        <w:rPr>
+          <w:color w:val="FF0000"/>
+        </w:rPr>
+        <w:t>por</w:t>
+      </w:r>
+      <w:proofErr w:type="gramEnd"/>
+      <w:r>
+        <w:rPr>
+          <w:color w:val="FF0000"/>
+        </w:rPr>
+        <w:t xml:space="preserve"> explicação para cada citação de figura</w:t>
+      </w:r>
+    </w:p>
+    <w:p>
+      <w:pPr>
+        <w:pStyle w:val="ListParagraph"/>
+        <w:numPr>
+          <w:ilvl w:val="0"/>
+          <w:numId w:val="1"/>
+        </w:numPr>
+      </w:pPr>
+      <w:proofErr w:type="gramStart"/>
+      <w:r>
+        <w:t>falar</w:t>
+      </w:r>
+      <w:proofErr w:type="gramEnd"/>
+      <w:r>
+        <w:t xml:space="preserve"> mais sobre Qt e menos sobre alternativas</w:t>
+      </w:r>
+      <w:r>
+        <w:t xml:space="preserve"> (falar mais sobre Qt</w:t>
+      </w:r>
+      <w:r>
+        <w:t>, tipo “Como Qt trabalha com multiplataforma?” e emit</w:t>
+      </w:r>
       <w:r>
         <w:t>)</w:t>
       </w:r>
@@ -1234,13 +1196,13 @@
     <w:name w:val="Normal"/>
     <w:qFormat/>
   </w:style>
-  <w:style w:type="character" w:default="1" w:styleId="Fontepargpadro">
+  <w:style w:type="character" w:default="1" w:styleId="DefaultParagraphFont">
     <w:name w:val="Default Paragraph Font"/>
     <w:uiPriority w:val="1"/>
     <w:semiHidden/>
     <w:unhideWhenUsed/>
   </w:style>
-  <w:style w:type="table" w:default="1" w:styleId="Tabelanormal">
+  <w:style w:type="table" w:default="1" w:styleId="TableNormal">
     <w:name w:val="Normal Table"/>
     <w:uiPriority w:val="99"/>
     <w:semiHidden/>
@@ -1255,13 +1217,13 @@
       </w:tblCellMar>
     </w:tblPr>
   </w:style>
-  <w:style w:type="numbering" w:default="1" w:styleId="Semlista">
+  <w:style w:type="numbering" w:default="1" w:styleId="NoList">
     <w:name w:val="No List"/>
     <w:uiPriority w:val="99"/>
     <w:semiHidden/>
     <w:unhideWhenUsed/>
   </w:style>
-  <w:style w:type="paragraph" w:styleId="PargrafodaLista">
+  <w:style w:type="paragraph" w:styleId="ListParagraph">
     <w:name w:val="List Paragraph"/>
     <w:basedOn w:val="Normal"/>
     <w:uiPriority w:val="34"/>

</xml_diff>

<commit_message>
10_12: Removida duplicata de correção pra fazer
</commit_message>
<xml_diff>
--- a/documentos/Correções Banca.docx
+++ b/documentos/Correções Banca.docx
@@ -513,71 +513,48 @@
         <w:rPr>
           <w:strike/>
         </w:rPr>
-        <w:t xml:space="preserve"> o</w:t>
-      </w:r>
+        <w:t xml:space="preserve"> onde está "como citado anteriormente" (página 43)</w:t>
+      </w:r>
+    </w:p>
+    <w:p>
+      <w:pPr>
+        <w:pStyle w:val="ListParagraph"/>
+        <w:numPr>
+          <w:ilvl w:val="0"/>
+          <w:numId w:val="1"/>
+        </w:numPr>
+        <w:rPr>
+          <w:color w:val="FF0000"/>
+        </w:rPr>
+      </w:pPr>
+      <w:proofErr w:type="gramStart"/>
+      <w:r>
+        <w:rPr>
+          <w:color w:val="FF0000"/>
+        </w:rPr>
+        <w:t>explicação</w:t>
+      </w:r>
+      <w:proofErr w:type="gramEnd"/>
+      <w:r>
+        <w:rPr>
+          <w:color w:val="FF0000"/>
+        </w:rPr>
+        <w:t xml:space="preserve"> sobre TCP</w:t>
+      </w:r>
+    </w:p>
+    <w:p>
+      <w:pPr>
+        <w:pStyle w:val="ListParagraph"/>
+        <w:numPr>
+          <w:ilvl w:val="0"/>
+          <w:numId w:val="1"/>
+        </w:numPr>
+        <w:rPr>
+          <w:strike/>
+        </w:rPr>
+      </w:pPr>
       <w:bookmarkStart w:id="0" w:name="_GoBack"/>
       <w:bookmarkEnd w:id="0"/>
-      <w:r>
-        <w:rPr>
-          <w:strike/>
-        </w:rPr>
-        <w:t>nde está "como citado anteriormente" (página 43)</w:t>
-      </w:r>
-    </w:p>
-    <w:p>
-      <w:pPr>
-        <w:pStyle w:val="ListParagraph"/>
-        <w:numPr>
-          <w:ilvl w:val="0"/>
-          <w:numId w:val="1"/>
-        </w:numPr>
-        <w:rPr>
-          <w:color w:val="FF0000"/>
-        </w:rPr>
-      </w:pPr>
-      <w:proofErr w:type="gramStart"/>
-      <w:r>
-        <w:rPr>
-          <w:color w:val="FF0000"/>
-        </w:rPr>
-        <w:t>explicação</w:t>
-      </w:r>
-      <w:proofErr w:type="gramEnd"/>
-      <w:r>
-        <w:rPr>
-          <w:color w:val="FF0000"/>
-        </w:rPr>
-        <w:t xml:space="preserve"> sobre TCP</w:t>
-      </w:r>
-    </w:p>
-    <w:p>
-      <w:pPr>
-        <w:pStyle w:val="ListParagraph"/>
-        <w:numPr>
-          <w:ilvl w:val="0"/>
-          <w:numId w:val="1"/>
-        </w:numPr>
-      </w:pPr>
-      <w:proofErr w:type="gramStart"/>
-      <w:r>
-        <w:t>colocar</w:t>
-      </w:r>
-      <w:proofErr w:type="gramEnd"/>
-      <w:r>
-        <w:t xml:space="preserve"> comentários dentro dos códigos dos quadros</w:t>
-      </w:r>
-    </w:p>
-    <w:p>
-      <w:pPr>
-        <w:pStyle w:val="ListParagraph"/>
-        <w:numPr>
-          <w:ilvl w:val="0"/>
-          <w:numId w:val="1"/>
-        </w:numPr>
-        <w:rPr>
-          <w:strike/>
-        </w:rPr>
-      </w:pPr>
       <w:proofErr w:type="gramStart"/>
       <w:r>
         <w:rPr>

</xml_diff>

<commit_message>
11_12: Mais correções realizadas na monografia
</commit_message>
<xml_diff>
--- a/documentos/Correções Banca.docx
+++ b/documentos/Correções Banca.docx
@@ -269,8 +269,14 @@
           <w:ilvl w:val="0"/>
           <w:numId w:val="1"/>
         </w:numPr>
-      </w:pPr>
-      <w:r>
+        <w:rPr>
+          <w:strike/>
+        </w:rPr>
+      </w:pPr>
+      <w:r>
+        <w:rPr>
+          <w:strike/>
+        </w:rPr>
         <w:t>Comentar o código-fonte nos quadros</w:t>
       </w:r>
     </w:p>
@@ -281,14 +287,25 @@
           <w:ilvl w:val="0"/>
           <w:numId w:val="1"/>
         </w:numPr>
-      </w:pPr>
-      <w:r>
+        <w:rPr>
+          <w:strike/>
+        </w:rPr>
+      </w:pPr>
+      <w:bookmarkStart w:id="0" w:name="_GoBack"/>
+      <w:r>
+        <w:rPr>
+          <w:strike/>
+        </w:rPr>
         <w:t>Incluir que foi testado no Linux</w:t>
       </w:r>
       <w:r>
+        <w:rPr>
+          <w:strike/>
+        </w:rPr>
         <w:t xml:space="preserve"> (último parágrafo de “Delimitações do Projeto” e nas imagens)</w:t>
       </w:r>
     </w:p>
+    <w:bookmarkEnd w:id="0"/>
     <w:p>
       <w:pPr>
         <w:pStyle w:val="ListParagraph"/>
@@ -553,8 +570,6 @@
           <w:strike/>
         </w:rPr>
       </w:pPr>
-      <w:bookmarkStart w:id="0" w:name="_GoBack"/>
-      <w:bookmarkEnd w:id="0"/>
       <w:proofErr w:type="gramStart"/>
       <w:r>
         <w:rPr>

</xml_diff>

<commit_message>
11_12: Mais correções no arquivo de monografia
</commit_message>
<xml_diff>
--- a/documentos/Correções Banca.docx
+++ b/documentos/Correções Banca.docx
@@ -172,8 +172,14 @@
           <w:ilvl w:val="0"/>
           <w:numId w:val="1"/>
         </w:numPr>
-      </w:pPr>
-      <w:r>
+        <w:rPr>
+          <w:strike/>
+        </w:rPr>
+      </w:pPr>
+      <w:r>
+        <w:rPr>
+          <w:strike/>
+        </w:rPr>
         <w:t>Explicar as figuras, tabelas, etc.</w:t>
       </w:r>
     </w:p>
@@ -291,123 +297,135 @@
           <w:strike/>
         </w:rPr>
       </w:pPr>
+      <w:r>
+        <w:rPr>
+          <w:strike/>
+        </w:rPr>
+        <w:t>Incluir que foi testado no Linux</w:t>
+      </w:r>
+      <w:r>
+        <w:rPr>
+          <w:strike/>
+        </w:rPr>
+        <w:t xml:space="preserve"> (último parágrafo de “Delimitações do Projeto” e nas imagens)</w:t>
+      </w:r>
+    </w:p>
+    <w:p>
+      <w:pPr>
+        <w:pStyle w:val="ListParagraph"/>
+        <w:numPr>
+          <w:ilvl w:val="0"/>
+          <w:numId w:val="1"/>
+        </w:numPr>
+      </w:pPr>
+      <w:r>
+        <w:rPr>
+          <w:strike/>
+        </w:rPr>
+        <w:t>Tirar o “Simples” da justificativa</w:t>
+      </w:r>
+    </w:p>
+    <w:p>
+      <w:pPr>
+        <w:pStyle w:val="ListParagraph"/>
+      </w:pPr>
+    </w:p>
+    <w:p>
+      <w:pPr>
+        <w:pStyle w:val="ListParagraph"/>
+      </w:pPr>
+      <w:r>
+        <w:t>Arquivo texto:</w:t>
+      </w:r>
+    </w:p>
+    <w:p>
+      <w:pPr>
+        <w:pStyle w:val="ListParagraph"/>
+        <w:numPr>
+          <w:ilvl w:val="0"/>
+          <w:numId w:val="1"/>
+        </w:numPr>
+        <w:rPr>
+          <w:color w:val="FF0000"/>
+        </w:rPr>
+      </w:pPr>
+      <w:proofErr w:type="gramStart"/>
+      <w:r>
+        <w:rPr>
+          <w:color w:val="FF0000"/>
+        </w:rPr>
+        <w:t>capítulo</w:t>
+      </w:r>
+      <w:proofErr w:type="gramEnd"/>
+      <w:r>
+        <w:rPr>
+          <w:color w:val="FF0000"/>
+        </w:rPr>
+        <w:t xml:space="preserve"> comparativo, após estudo de caso</w:t>
+      </w:r>
+    </w:p>
+    <w:p>
+      <w:pPr>
+        <w:pStyle w:val="ListParagraph"/>
+        <w:numPr>
+          <w:ilvl w:val="0"/>
+          <w:numId w:val="1"/>
+        </w:numPr>
+        <w:rPr>
+          <w:color w:val="FF0000"/>
+        </w:rPr>
+      </w:pPr>
+      <w:proofErr w:type="gramStart"/>
+      <w:r>
+        <w:rPr>
+          <w:color w:val="FF0000"/>
+        </w:rPr>
+        <w:t>especificar</w:t>
+      </w:r>
+      <w:proofErr w:type="gramEnd"/>
+      <w:r>
+        <w:rPr>
+          <w:color w:val="FF0000"/>
+        </w:rPr>
+        <w:t xml:space="preserve"> na justificativa que se trata do estudo de caso</w:t>
+      </w:r>
+    </w:p>
+    <w:p>
+      <w:pPr>
+        <w:pStyle w:val="ListParagraph"/>
+        <w:numPr>
+          <w:ilvl w:val="0"/>
+          <w:numId w:val="1"/>
+        </w:numPr>
+        <w:rPr>
+          <w:strike/>
+        </w:rPr>
+      </w:pPr>
       <w:bookmarkStart w:id="0" w:name="_GoBack"/>
-      <w:r>
-        <w:rPr>
-          <w:strike/>
-        </w:rPr>
-        <w:t>Incluir que foi testado no Linux</w:t>
-      </w:r>
-      <w:r>
-        <w:rPr>
-          <w:strike/>
-        </w:rPr>
-        <w:t xml:space="preserve"> (último parágrafo de “Delimitações do Projeto” e nas imagens)</w:t>
-      </w:r>
+      <w:proofErr w:type="gramStart"/>
+      <w:r>
+        <w:rPr>
+          <w:strike/>
+        </w:rPr>
+        <w:t>definição</w:t>
+      </w:r>
+      <w:proofErr w:type="gramEnd"/>
+      <w:r>
+        <w:rPr>
+          <w:strike/>
+        </w:rPr>
+        <w:t xml:space="preserve"> de </w:t>
+      </w:r>
+      <w:proofErr w:type="spellStart"/>
+      <w:r>
+        <w:rPr>
+          <w:strike/>
+        </w:rPr>
+        <w:t>widgets</w:t>
+      </w:r>
+      <w:proofErr w:type="spellEnd"/>
     </w:p>
     <w:bookmarkEnd w:id="0"/>
-    <w:p>
-      <w:pPr>
-        <w:pStyle w:val="ListParagraph"/>
-        <w:numPr>
-          <w:ilvl w:val="0"/>
-          <w:numId w:val="1"/>
-        </w:numPr>
-      </w:pPr>
-      <w:r>
-        <w:rPr>
-          <w:strike/>
-        </w:rPr>
-        <w:t>Tirar o “Simples” da justificativa</w:t>
-      </w:r>
-    </w:p>
-    <w:p>
-      <w:pPr>
-        <w:pStyle w:val="ListParagraph"/>
-      </w:pPr>
-    </w:p>
-    <w:p>
-      <w:pPr>
-        <w:pStyle w:val="ListParagraph"/>
-      </w:pPr>
-      <w:r>
-        <w:t>Arquivo texto:</w:t>
-      </w:r>
-    </w:p>
-    <w:p>
-      <w:pPr>
-        <w:pStyle w:val="ListParagraph"/>
-        <w:numPr>
-          <w:ilvl w:val="0"/>
-          <w:numId w:val="1"/>
-        </w:numPr>
-        <w:rPr>
-          <w:color w:val="FF0000"/>
-        </w:rPr>
-      </w:pPr>
-      <w:proofErr w:type="gramStart"/>
-      <w:r>
-        <w:rPr>
-          <w:color w:val="FF0000"/>
-        </w:rPr>
-        <w:t>capítulo</w:t>
-      </w:r>
-      <w:proofErr w:type="gramEnd"/>
-      <w:r>
-        <w:rPr>
-          <w:color w:val="FF0000"/>
-        </w:rPr>
-        <w:t xml:space="preserve"> comparativo, após estudo de caso</w:t>
-      </w:r>
-    </w:p>
-    <w:p>
-      <w:pPr>
-        <w:pStyle w:val="ListParagraph"/>
-        <w:numPr>
-          <w:ilvl w:val="0"/>
-          <w:numId w:val="1"/>
-        </w:numPr>
-        <w:rPr>
-          <w:color w:val="FF0000"/>
-        </w:rPr>
-      </w:pPr>
-      <w:proofErr w:type="gramStart"/>
-      <w:r>
-        <w:rPr>
-          <w:color w:val="FF0000"/>
-        </w:rPr>
-        <w:t>especificar</w:t>
-      </w:r>
-      <w:proofErr w:type="gramEnd"/>
-      <w:r>
-        <w:rPr>
-          <w:color w:val="FF0000"/>
-        </w:rPr>
-        <w:t xml:space="preserve"> na justificativa que se trata do estudo de caso</w:t>
-      </w:r>
-    </w:p>
-    <w:p>
-      <w:pPr>
-        <w:pStyle w:val="ListParagraph"/>
-        <w:numPr>
-          <w:ilvl w:val="0"/>
-          <w:numId w:val="1"/>
-        </w:numPr>
-      </w:pPr>
-      <w:proofErr w:type="gramStart"/>
-      <w:r>
-        <w:t>definição</w:t>
-      </w:r>
-      <w:proofErr w:type="gramEnd"/>
-      <w:r>
-        <w:t xml:space="preserve"> de </w:t>
-      </w:r>
-      <w:proofErr w:type="spellStart"/>
-      <w:r>
-        <w:t>widgets</w:t>
-      </w:r>
-      <w:proofErr w:type="spellEnd"/>
-    </w:p>
     <w:p>
       <w:pPr>
         <w:pStyle w:val="ListParagraph"/>

</xml_diff>

<commit_message>
13_12: Mais correções na monografia, além de ajustes de fonte nas primeiras páginas
</commit_message>
<xml_diff>
--- a/documentos/Correções Banca.docx
+++ b/documentos/Correções Banca.docx
@@ -73,27 +73,55 @@
           <w:ilvl w:val="0"/>
           <w:numId w:val="1"/>
         </w:numPr>
-      </w:pPr>
-      <w:r>
+        <w:rPr>
+          <w:strike/>
+          <w:color w:val="FF0000"/>
+        </w:rPr>
+      </w:pPr>
+      <w:r>
+        <w:rPr>
+          <w:strike/>
+          <w:color w:val="FF0000"/>
+        </w:rPr>
         <w:t xml:space="preserve">Falar sobre </w:t>
       </w:r>
       <w:proofErr w:type="spellStart"/>
       <w:r>
+        <w:rPr>
+          <w:strike/>
+          <w:color w:val="FF0000"/>
+        </w:rPr>
         <w:t>Emit</w:t>
       </w:r>
       <w:proofErr w:type="spellEnd"/>
       <w:r>
+        <w:rPr>
+          <w:strike/>
+          <w:color w:val="FF0000"/>
+        </w:rPr>
         <w:t xml:space="preserve"> (</w:t>
       </w:r>
       <w:proofErr w:type="spellStart"/>
       <w:r>
+        <w:rPr>
+          <w:strike/>
+          <w:color w:val="FF0000"/>
+        </w:rPr>
         <w:t>signals</w:t>
       </w:r>
       <w:proofErr w:type="spellEnd"/>
       <w:r>
+        <w:rPr>
+          <w:strike/>
+          <w:color w:val="FF0000"/>
+        </w:rPr>
         <w:t>)</w:t>
       </w:r>
       <w:r>
+        <w:rPr>
+          <w:strike/>
+          <w:color w:val="FF0000"/>
+        </w:rPr>
         <w:t xml:space="preserve"> (ler a respeito)</w:t>
       </w:r>
     </w:p>
@@ -190,8 +218,16 @@
           <w:ilvl w:val="0"/>
           <w:numId w:val="1"/>
         </w:numPr>
-      </w:pPr>
-      <w:r>
+        <w:rPr>
+          <w:strike/>
+          <w:color w:val="FF0000"/>
+        </w:rPr>
+      </w:pPr>
+      <w:r>
+        <w:rPr>
+          <w:strike/>
+          <w:color w:val="FF0000"/>
+        </w:rPr>
         <w:t>Usar um dos livros de Qt do Jacomini</w:t>
       </w:r>
     </w:p>
@@ -389,6 +425,40 @@
         </w:rPr>
         <w:t xml:space="preserve"> na justificativa que se trata do estudo de caso</w:t>
       </w:r>
+    </w:p>
+    <w:p>
+      <w:pPr>
+        <w:pStyle w:val="ListParagraph"/>
+        <w:numPr>
+          <w:ilvl w:val="0"/>
+          <w:numId w:val="1"/>
+        </w:numPr>
+        <w:rPr>
+          <w:strike/>
+        </w:rPr>
+      </w:pPr>
+      <w:proofErr w:type="gramStart"/>
+      <w:r>
+        <w:rPr>
+          <w:strike/>
+        </w:rPr>
+        <w:t>definição</w:t>
+      </w:r>
+      <w:proofErr w:type="gramEnd"/>
+      <w:r>
+        <w:rPr>
+          <w:strike/>
+        </w:rPr>
+        <w:t xml:space="preserve"> de </w:t>
+      </w:r>
+      <w:proofErr w:type="spellStart"/>
+      <w:r>
+        <w:rPr>
+          <w:strike/>
+        </w:rPr>
+        <w:t>widgets</w:t>
+      </w:r>
+      <w:proofErr w:type="spellEnd"/>
     </w:p>
     <w:p>
       <w:pPr>
@@ -407,50 +477,31 @@
         <w:rPr>
           <w:strike/>
         </w:rPr>
-        <w:t>definição</w:t>
+        <w:t>citar</w:t>
       </w:r>
       <w:proofErr w:type="gramEnd"/>
       <w:r>
         <w:rPr>
           <w:strike/>
         </w:rPr>
-        <w:t xml:space="preserve"> de </w:t>
+        <w:t xml:space="preserve"> </w:t>
       </w:r>
       <w:proofErr w:type="spellStart"/>
       <w:r>
         <w:rPr>
           <w:strike/>
         </w:rPr>
-        <w:t>widgets</w:t>
+        <w:t>trolltech</w:t>
       </w:r>
       <w:proofErr w:type="spellEnd"/>
+      <w:r>
+        <w:rPr>
+          <w:strike/>
+        </w:rPr>
+        <w:t xml:space="preserve"> na história do Qt</w:t>
+      </w:r>
     </w:p>
     <w:bookmarkEnd w:id="0"/>
-    <w:p>
-      <w:pPr>
-        <w:pStyle w:val="ListParagraph"/>
-        <w:numPr>
-          <w:ilvl w:val="0"/>
-          <w:numId w:val="1"/>
-        </w:numPr>
-      </w:pPr>
-      <w:proofErr w:type="gramStart"/>
-      <w:r>
-        <w:t>citar</w:t>
-      </w:r>
-      <w:proofErr w:type="gramEnd"/>
-      <w:r>
-        <w:t xml:space="preserve"> </w:t>
-      </w:r>
-      <w:proofErr w:type="spellStart"/>
-      <w:r>
-        <w:t>trolltech</w:t>
-      </w:r>
-      <w:proofErr w:type="spellEnd"/>
-      <w:r>
-        <w:t xml:space="preserve"> na história do Qt</w:t>
-      </w:r>
-    </w:p>
     <w:p>
       <w:pPr>
         <w:pStyle w:val="ListParagraph"/>

</xml_diff>

<commit_message>
14_01_15: Últimas correções na monografia
</commit_message>
<xml_diff>
--- a/documentos/Correções Banca.docx
+++ b/documentos/Correções Banca.docx
@@ -471,266 +471,284 @@
           <w:strike/>
         </w:rPr>
       </w:pPr>
+      <w:proofErr w:type="gramStart"/>
+      <w:r>
+        <w:rPr>
+          <w:strike/>
+        </w:rPr>
+        <w:t>citar</w:t>
+      </w:r>
+      <w:proofErr w:type="gramEnd"/>
+      <w:r>
+        <w:rPr>
+          <w:strike/>
+        </w:rPr>
+        <w:t xml:space="preserve"> </w:t>
+      </w:r>
+      <w:proofErr w:type="spellStart"/>
+      <w:r>
+        <w:rPr>
+          <w:strike/>
+        </w:rPr>
+        <w:t>trolltech</w:t>
+      </w:r>
+      <w:proofErr w:type="spellEnd"/>
+      <w:r>
+        <w:rPr>
+          <w:strike/>
+        </w:rPr>
+        <w:t xml:space="preserve"> na história do Qt</w:t>
+      </w:r>
+    </w:p>
+    <w:p>
+      <w:pPr>
+        <w:pStyle w:val="ListParagraph"/>
+        <w:numPr>
+          <w:ilvl w:val="0"/>
+          <w:numId w:val="1"/>
+        </w:numPr>
+        <w:rPr>
+          <w:strike/>
+        </w:rPr>
+      </w:pPr>
+      <w:proofErr w:type="gramStart"/>
+      <w:r>
+        <w:rPr>
+          <w:strike/>
+        </w:rPr>
+        <w:t>descrever</w:t>
+      </w:r>
+      <w:proofErr w:type="gramEnd"/>
+      <w:r>
+        <w:rPr>
+          <w:strike/>
+        </w:rPr>
+        <w:t xml:space="preserve"> citação </w:t>
+      </w:r>
+      <w:proofErr w:type="spellStart"/>
+      <w:r>
+        <w:rPr>
+          <w:strike/>
+        </w:rPr>
+        <w:t>cross-platform</w:t>
+      </w:r>
+      <w:proofErr w:type="spellEnd"/>
+    </w:p>
+    <w:p>
+      <w:pPr>
+        <w:pStyle w:val="ListParagraph"/>
+        <w:numPr>
+          <w:ilvl w:val="0"/>
+          <w:numId w:val="1"/>
+        </w:numPr>
+        <w:rPr>
+          <w:color w:val="FF0000"/>
+        </w:rPr>
+      </w:pPr>
+      <w:proofErr w:type="gramStart"/>
+      <w:r>
+        <w:rPr>
+          <w:color w:val="FF0000"/>
+        </w:rPr>
+        <w:t>padronizar</w:t>
+      </w:r>
+      <w:proofErr w:type="gramEnd"/>
+      <w:r>
+        <w:rPr>
+          <w:color w:val="FF0000"/>
+        </w:rPr>
+        <w:t xml:space="preserve"> </w:t>
+      </w:r>
+      <w:proofErr w:type="spellStart"/>
+      <w:r>
+        <w:rPr>
+          <w:color w:val="FF0000"/>
+        </w:rPr>
+        <w:t>sub-tópicos</w:t>
+      </w:r>
+      <w:proofErr w:type="spellEnd"/>
+      <w:r>
+        <w:rPr>
+          <w:color w:val="FF0000"/>
+        </w:rPr>
+        <w:t xml:space="preserve"> capítulo 3</w:t>
+      </w:r>
+    </w:p>
+    <w:p>
+      <w:pPr>
+        <w:pStyle w:val="ListParagraph"/>
+        <w:numPr>
+          <w:ilvl w:val="0"/>
+          <w:numId w:val="1"/>
+        </w:numPr>
+        <w:rPr>
+          <w:strike/>
+        </w:rPr>
+      </w:pPr>
+      <w:proofErr w:type="gramStart"/>
+      <w:r>
+        <w:rPr>
+          <w:strike/>
+        </w:rPr>
+        <w:t>remover</w:t>
+      </w:r>
+      <w:proofErr w:type="gramEnd"/>
+      <w:r>
+        <w:rPr>
+          <w:strike/>
+        </w:rPr>
+        <w:t xml:space="preserve"> onde está "como citado anteriormente" (página 43)</w:t>
+      </w:r>
+    </w:p>
+    <w:p>
+      <w:pPr>
+        <w:pStyle w:val="ListParagraph"/>
+        <w:numPr>
+          <w:ilvl w:val="0"/>
+          <w:numId w:val="1"/>
+        </w:numPr>
+        <w:rPr>
+          <w:color w:val="FF0000"/>
+        </w:rPr>
+      </w:pPr>
+      <w:proofErr w:type="gramStart"/>
+      <w:r>
+        <w:rPr>
+          <w:color w:val="FF0000"/>
+        </w:rPr>
+        <w:t>explicação</w:t>
+      </w:r>
+      <w:proofErr w:type="gramEnd"/>
+      <w:r>
+        <w:rPr>
+          <w:color w:val="FF0000"/>
+        </w:rPr>
+        <w:t xml:space="preserve"> sobre TCP</w:t>
+      </w:r>
+    </w:p>
+    <w:p>
+      <w:pPr>
+        <w:pStyle w:val="ListParagraph"/>
+        <w:numPr>
+          <w:ilvl w:val="0"/>
+          <w:numId w:val="1"/>
+        </w:numPr>
+        <w:rPr>
+          <w:strike/>
+        </w:rPr>
+      </w:pPr>
+      <w:proofErr w:type="gramStart"/>
+      <w:r>
+        <w:rPr>
+          <w:strike/>
+        </w:rPr>
+        <w:t>limpar</w:t>
+      </w:r>
+      <w:proofErr w:type="gramEnd"/>
+      <w:r>
+        <w:rPr>
+          <w:strike/>
+        </w:rPr>
+        <w:t xml:space="preserve"> comentários feitos em código (Quadro 2)</w:t>
+      </w:r>
+    </w:p>
+    <w:p>
+      <w:pPr>
+        <w:pStyle w:val="ListParagraph"/>
+        <w:numPr>
+          <w:ilvl w:val="0"/>
+          <w:numId w:val="1"/>
+        </w:numPr>
+        <w:rPr>
+          <w:strike/>
+        </w:rPr>
+      </w:pPr>
+      <w:proofErr w:type="gramStart"/>
+      <w:r>
+        <w:rPr>
+          <w:strike/>
+        </w:rPr>
+        <w:t>arrumar</w:t>
+      </w:r>
+      <w:proofErr w:type="gramEnd"/>
+      <w:r>
+        <w:rPr>
+          <w:strike/>
+        </w:rPr>
+        <w:t xml:space="preserve"> "conforme quadro acima"</w:t>
+      </w:r>
+    </w:p>
+    <w:p>
+      <w:pPr>
+        <w:pStyle w:val="ListParagraph"/>
+        <w:numPr>
+          <w:ilvl w:val="0"/>
+          <w:numId w:val="1"/>
+        </w:numPr>
+        <w:rPr>
+          <w:color w:val="FF0000"/>
+        </w:rPr>
+      </w:pPr>
+      <w:proofErr w:type="gramStart"/>
+      <w:r>
+        <w:rPr>
+          <w:color w:val="FF0000"/>
+        </w:rPr>
+        <w:t>por</w:t>
+      </w:r>
+      <w:proofErr w:type="gramEnd"/>
+      <w:r>
+        <w:rPr>
+          <w:color w:val="FF0000"/>
+        </w:rPr>
+        <w:t xml:space="preserve"> explicação para cada citação de figura</w:t>
+      </w:r>
+    </w:p>
+    <w:p>
+      <w:pPr>
+        <w:pStyle w:val="ListParagraph"/>
+        <w:numPr>
+          <w:ilvl w:val="0"/>
+          <w:numId w:val="1"/>
+        </w:numPr>
+        <w:rPr>
+          <w:strike/>
+        </w:rPr>
+      </w:pPr>
       <w:bookmarkStart w:id="0" w:name="_GoBack"/>
       <w:proofErr w:type="gramStart"/>
       <w:r>
         <w:rPr>
           <w:strike/>
         </w:rPr>
-        <w:t>citar</w:t>
+        <w:t>falar</w:t>
       </w:r>
       <w:proofErr w:type="gramEnd"/>
       <w:r>
         <w:rPr>
           <w:strike/>
         </w:rPr>
-        <w:t xml:space="preserve"> </w:t>
-      </w:r>
-      <w:proofErr w:type="spellStart"/>
-      <w:r>
-        <w:rPr>
-          <w:strike/>
-        </w:rPr>
-        <w:t>trolltech</w:t>
-      </w:r>
-      <w:proofErr w:type="spellEnd"/>
-      <w:r>
-        <w:rPr>
-          <w:strike/>
-        </w:rPr>
-        <w:t xml:space="preserve"> na história do Qt</w:t>
-      </w:r>
-    </w:p>
-    <w:bookmarkEnd w:id="0"/>
-    <w:p>
-      <w:pPr>
-        <w:pStyle w:val="ListParagraph"/>
-        <w:numPr>
-          <w:ilvl w:val="0"/>
-          <w:numId w:val="1"/>
-        </w:numPr>
-        <w:rPr>
-          <w:strike/>
-        </w:rPr>
-      </w:pPr>
-      <w:proofErr w:type="gramStart"/>
-      <w:r>
-        <w:rPr>
-          <w:strike/>
-        </w:rPr>
-        <w:t>descrever</w:t>
-      </w:r>
-      <w:proofErr w:type="gramEnd"/>
-      <w:r>
-        <w:rPr>
-          <w:strike/>
-        </w:rPr>
-        <w:t xml:space="preserve"> citação </w:t>
-      </w:r>
-      <w:proofErr w:type="spellStart"/>
-      <w:r>
-        <w:rPr>
-          <w:strike/>
-        </w:rPr>
-        <w:t>cross-platform</w:t>
-      </w:r>
-      <w:proofErr w:type="spellEnd"/>
-    </w:p>
-    <w:p>
-      <w:pPr>
-        <w:pStyle w:val="ListParagraph"/>
-        <w:numPr>
-          <w:ilvl w:val="0"/>
-          <w:numId w:val="1"/>
-        </w:numPr>
-        <w:rPr>
-          <w:color w:val="FF0000"/>
-        </w:rPr>
-      </w:pPr>
-      <w:proofErr w:type="gramStart"/>
-      <w:r>
-        <w:rPr>
-          <w:color w:val="FF0000"/>
-        </w:rPr>
-        <w:t>padronizar</w:t>
-      </w:r>
-      <w:proofErr w:type="gramEnd"/>
-      <w:r>
-        <w:rPr>
-          <w:color w:val="FF0000"/>
-        </w:rPr>
-        <w:t xml:space="preserve"> </w:t>
-      </w:r>
-      <w:proofErr w:type="spellStart"/>
-      <w:r>
-        <w:rPr>
-          <w:color w:val="FF0000"/>
-        </w:rPr>
-        <w:t>sub-tópicos</w:t>
-      </w:r>
-      <w:proofErr w:type="spellEnd"/>
-      <w:r>
-        <w:rPr>
-          <w:color w:val="FF0000"/>
-        </w:rPr>
-        <w:t xml:space="preserve"> capítulo 3</w:t>
-      </w:r>
-    </w:p>
-    <w:p>
-      <w:pPr>
-        <w:pStyle w:val="ListParagraph"/>
-        <w:numPr>
-          <w:ilvl w:val="0"/>
-          <w:numId w:val="1"/>
-        </w:numPr>
-        <w:rPr>
-          <w:strike/>
-        </w:rPr>
-      </w:pPr>
-      <w:proofErr w:type="gramStart"/>
-      <w:r>
-        <w:rPr>
-          <w:strike/>
-        </w:rPr>
-        <w:t>remover</w:t>
-      </w:r>
-      <w:proofErr w:type="gramEnd"/>
-      <w:r>
-        <w:rPr>
-          <w:strike/>
-        </w:rPr>
-        <w:t xml:space="preserve"> onde está "como citado anteriormente" (página 43)</w:t>
-      </w:r>
-    </w:p>
-    <w:p>
-      <w:pPr>
-        <w:pStyle w:val="ListParagraph"/>
-        <w:numPr>
-          <w:ilvl w:val="0"/>
-          <w:numId w:val="1"/>
-        </w:numPr>
-        <w:rPr>
-          <w:color w:val="FF0000"/>
-        </w:rPr>
-      </w:pPr>
-      <w:proofErr w:type="gramStart"/>
-      <w:r>
-        <w:rPr>
-          <w:color w:val="FF0000"/>
-        </w:rPr>
-        <w:t>explicação</w:t>
-      </w:r>
-      <w:proofErr w:type="gramEnd"/>
-      <w:r>
-        <w:rPr>
-          <w:color w:val="FF0000"/>
-        </w:rPr>
-        <w:t xml:space="preserve"> sobre TCP</w:t>
-      </w:r>
-    </w:p>
-    <w:p>
-      <w:pPr>
-        <w:pStyle w:val="ListParagraph"/>
-        <w:numPr>
-          <w:ilvl w:val="0"/>
-          <w:numId w:val="1"/>
-        </w:numPr>
-        <w:rPr>
-          <w:strike/>
-        </w:rPr>
-      </w:pPr>
-      <w:proofErr w:type="gramStart"/>
-      <w:r>
-        <w:rPr>
-          <w:strike/>
-        </w:rPr>
-        <w:t>limpar</w:t>
-      </w:r>
-      <w:proofErr w:type="gramEnd"/>
-      <w:r>
-        <w:rPr>
-          <w:strike/>
-        </w:rPr>
-        <w:t xml:space="preserve"> comentários feitos em código (Quadro 2)</w:t>
-      </w:r>
-    </w:p>
-    <w:p>
-      <w:pPr>
-        <w:pStyle w:val="ListParagraph"/>
-        <w:numPr>
-          <w:ilvl w:val="0"/>
-          <w:numId w:val="1"/>
-        </w:numPr>
-        <w:rPr>
-          <w:strike/>
-        </w:rPr>
-      </w:pPr>
-      <w:proofErr w:type="gramStart"/>
-      <w:r>
-        <w:rPr>
-          <w:strike/>
-        </w:rPr>
-        <w:t>arrumar</w:t>
-      </w:r>
-      <w:proofErr w:type="gramEnd"/>
-      <w:r>
-        <w:rPr>
-          <w:strike/>
-        </w:rPr>
-        <w:t xml:space="preserve"> "conforme quadro acima"</w:t>
-      </w:r>
-    </w:p>
-    <w:p>
-      <w:pPr>
-        <w:pStyle w:val="ListParagraph"/>
-        <w:numPr>
-          <w:ilvl w:val="0"/>
-          <w:numId w:val="1"/>
-        </w:numPr>
-        <w:rPr>
-          <w:color w:val="FF0000"/>
-        </w:rPr>
-      </w:pPr>
-      <w:proofErr w:type="gramStart"/>
-      <w:r>
-        <w:rPr>
-          <w:color w:val="FF0000"/>
-        </w:rPr>
-        <w:t>por</w:t>
-      </w:r>
-      <w:proofErr w:type="gramEnd"/>
-      <w:r>
-        <w:rPr>
-          <w:color w:val="FF0000"/>
-        </w:rPr>
-        <w:t xml:space="preserve"> explicação para cada citação de figura</w:t>
-      </w:r>
-    </w:p>
-    <w:p>
-      <w:pPr>
-        <w:pStyle w:val="ListParagraph"/>
-        <w:numPr>
-          <w:ilvl w:val="0"/>
-          <w:numId w:val="1"/>
-        </w:numPr>
-      </w:pPr>
-      <w:proofErr w:type="gramStart"/>
-      <w:r>
-        <w:t>falar</w:t>
-      </w:r>
-      <w:proofErr w:type="gramEnd"/>
-      <w:r>
         <w:t xml:space="preserve"> mais sobre Qt e menos sobre alternativas</w:t>
       </w:r>
       <w:r>
+        <w:rPr>
+          <w:strike/>
+        </w:rPr>
         <w:t xml:space="preserve"> (falar mais sobre Qt</w:t>
       </w:r>
       <w:r>
+        <w:rPr>
+          <w:strike/>
+        </w:rPr>
         <w:t>, tipo “Como Qt trabalha com multiplataforma?” e emit</w:t>
       </w:r>
       <w:r>
+        <w:rPr>
+          <w:strike/>
+        </w:rPr>
         <w:t>)</w:t>
       </w:r>
+      <w:bookmarkEnd w:id="0"/>
     </w:p>
     <w:sectPr>
       <w:pgSz w:w="11906" w:h="16838"/>

</xml_diff>